<commit_message>
correcting the name from Pallavi Kumari to Kumari Pallavi
</commit_message>
<xml_diff>
--- a/Final Report_Group 3 NLP.docx
+++ b/Final Report_Group 3 NLP.docx
@@ -1,6 +1,6 @@
 
 <file path=word/document.xml><?xml version="1.0" encoding="utf-8"?>
-<w:document xmlns:wpc="http://schemas.microsoft.com/office/word/2010/wordprocessingCanvas" xmlns:cx="http://schemas.microsoft.com/office/drawing/2014/chartex" xmlns:cx1="http://schemas.microsoft.com/office/drawing/2015/9/8/chartex" xmlns:cx2="http://schemas.microsoft.com/office/drawing/2015/10/21/chartex" xmlns:cx3="http://schemas.microsoft.com/office/drawing/2016/5/9/chartex" xmlns:cx4="http://schemas.microsoft.com/office/drawing/2016/5/10/chartex" xmlns:cx5="http://schemas.microsoft.com/office/drawing/2016/5/11/chartex" xmlns:cx6="http://schemas.microsoft.com/office/drawing/2016/5/12/chartex" xmlns:cx7="http://schemas.microsoft.com/office/drawing/2016/5/13/chartex" xmlns:cx8="http://schemas.microsoft.com/office/drawing/2016/5/14/chartex" xmlns:mc="http://schemas.openxmlformats.org/markup-compatibility/2006" xmlns:aink="http://schemas.microsoft.com/office/drawing/2016/ink" xmlns:o="urn:schemas-microsoft-com:office:office" xmlns:r="http://schemas.openxmlformats.org/officeDocument/2006/relationships" xmlns:m="http://schemas.openxmlformats.org/officeDocument/2006/math" xmlns:v="urn:schemas-microsoft-com:vml" xmlns:wp14="http://schemas.microsoft.com/office/word/2010/wordprocessingDrawing" xmlns:wp="http://schemas.openxmlformats.org/drawingml/2006/wordprocessingDrawing" xmlns:w10="urn:schemas-microsoft-com:office:word" xmlns:w="http://schemas.openxmlformats.org/wordprocessingml/2006/main" xmlns:w14="http://schemas.microsoft.com/office/word/2010/wordml" xmlns:w15="http://schemas.microsoft.com/office/word/2012/wordml" xmlns:w16se="http://schemas.microsoft.com/office/word/2015/wordml/symex" xmlns:wpg="http://schemas.microsoft.com/office/word/2010/wordprocessingGroup" xmlns:wpi="http://schemas.microsoft.com/office/word/2010/wordprocessingInk" xmlns:wne="http://schemas.microsoft.com/office/word/2006/wordml" xmlns:wps="http://schemas.microsoft.com/office/word/2010/wordprocessingShape" mc:Ignorable="w14 w15 w16se wp14">
+<w:document xmlns:wpc="http://schemas.microsoft.com/office/word/2010/wordprocessingCanvas" xmlns:cx="http://schemas.microsoft.com/office/drawing/2014/chartex" xmlns:mc="http://schemas.openxmlformats.org/markup-compatibility/2006" xmlns:o="urn:schemas-microsoft-com:office:office" xmlns:r="http://schemas.openxmlformats.org/officeDocument/2006/relationships" xmlns:m="http://schemas.openxmlformats.org/officeDocument/2006/math" xmlns:v="urn:schemas-microsoft-com:vml" xmlns:wp14="http://schemas.microsoft.com/office/word/2010/wordprocessingDrawing" xmlns:wp="http://schemas.openxmlformats.org/drawingml/2006/wordprocessingDrawing" xmlns:w10="urn:schemas-microsoft-com:office:word" xmlns:w="http://schemas.openxmlformats.org/wordprocessingml/2006/main" xmlns:w14="http://schemas.microsoft.com/office/word/2010/wordml" xmlns:w15="http://schemas.microsoft.com/office/word/2012/wordml" xmlns:w16se="http://schemas.microsoft.com/office/word/2015/wordml/symex" xmlns:wpg="http://schemas.microsoft.com/office/word/2010/wordprocessingGroup" xmlns:wpi="http://schemas.microsoft.com/office/word/2010/wordprocessingInk" xmlns:wne="http://schemas.microsoft.com/office/word/2006/wordml" xmlns:wps="http://schemas.microsoft.com/office/word/2010/wordprocessingShape" mc:Ignorable="w14 w15 w16se wp14">
   <w:body>
     <w:p>
       <w:pPr>
@@ -441,9 +441,19 @@
             <w:pPr>
               <w:cnfStyle w:val="000000000000" w:firstRow="0" w:lastRow="0" w:firstColumn="0" w:lastColumn="0" w:oddVBand="0" w:evenVBand="0" w:oddHBand="0" w:evenHBand="0" w:firstRowFirstColumn="0" w:firstRowLastColumn="0" w:lastRowFirstColumn="0" w:lastRowLastColumn="0"/>
             </w:pPr>
-            <w:r>
-              <w:t>Lavanya Harry Pandian</w:t>
-            </w:r>
+            <w:proofErr w:type="spellStart"/>
+            <w:r>
+              <w:t>Kumari</w:t>
+            </w:r>
+            <w:proofErr w:type="spellEnd"/>
+            <w:r>
+              <w:t xml:space="preserve"> </w:t>
+            </w:r>
+            <w:proofErr w:type="spellStart"/>
+            <w:r>
+              <w:t>Pallavi</w:t>
+            </w:r>
+            <w:proofErr w:type="spellEnd"/>
           </w:p>
         </w:tc>
         <w:tc>
@@ -454,8 +464,13 @@
             <w:pPr>
               <w:cnfStyle w:val="000000000000" w:firstRow="0" w:lastRow="0" w:firstColumn="0" w:lastColumn="0" w:oddVBand="0" w:evenVBand="0" w:oddHBand="0" w:evenHBand="0" w:firstRowFirstColumn="0" w:firstRowLastColumn="0" w:lastRowFirstColumn="0" w:lastRowLastColumn="0"/>
             </w:pPr>
-            <w:r>
-              <w:t>Pallavi Kumari</w:t>
+            <w:proofErr w:type="spellStart"/>
+            <w:r>
+              <w:t>Lavanya</w:t>
+            </w:r>
+            <w:proofErr w:type="spellEnd"/>
+            <w:r>
+              <w:t xml:space="preserve"> Harry Pandian</w:t>
             </w:r>
           </w:p>
           <w:p>
@@ -467,6 +482,8 @@
             </w:r>
           </w:p>
         </w:tc>
+        <w:bookmarkStart w:id="3" w:name="_GoBack"/>
+        <w:bookmarkEnd w:id="3"/>
       </w:tr>
       <w:tr>
         <w:trPr>
@@ -636,7 +653,15 @@
             </w:r>
             <w:proofErr w:type="spellEnd"/>
             <w:r>
-              <w:t xml:space="preserve">, Gaurav, Swati, Pallavi, Lavanya, </w:t>
+              <w:t xml:space="preserve">, Gaurav, Swati, </w:t>
+            </w:r>
+            <w:proofErr w:type="spellStart"/>
+            <w:r>
+              <w:t>Pallavi</w:t>
+            </w:r>
+            <w:proofErr w:type="spellEnd"/>
+            <w:r>
+              <w:t xml:space="preserve">, Lavanya, </w:t>
             </w:r>
           </w:p>
         </w:tc>
@@ -683,7 +708,15 @@
             </w:r>
             <w:proofErr w:type="spellEnd"/>
             <w:r>
-              <w:t xml:space="preserve">, Gaurav, Swati, Pallavi, Lavanya, </w:t>
+              <w:t xml:space="preserve">, Gaurav, Swati, </w:t>
+            </w:r>
+            <w:proofErr w:type="spellStart"/>
+            <w:r>
+              <w:t>Pallavi</w:t>
+            </w:r>
+            <w:proofErr w:type="spellEnd"/>
+            <w:r>
+              <w:t xml:space="preserve">, Lavanya, </w:t>
             </w:r>
           </w:p>
         </w:tc>
@@ -6182,24 +6215,16 @@
       <w:pPr>
         <w:pStyle w:val="Heading1"/>
       </w:pPr>
-      <w:bookmarkStart w:id="3" w:name="_Toc36980690"/>
+      <w:bookmarkStart w:id="4" w:name="_Toc36980690"/>
       <w:r>
         <w:lastRenderedPageBreak/>
         <w:t>Project Goal</w:t>
       </w:r>
-      <w:bookmarkEnd w:id="3"/>
-    </w:p>
-    <w:p>
-      <w:r>
-        <w:t xml:space="preserve">One of the key activities of any IT function is to ensure there is no impact to the Business </w:t>
-      </w:r>
-      <w:proofErr w:type="gramStart"/>
-      <w:r>
-        <w:t>operations through</w:t>
-      </w:r>
-      <w:proofErr w:type="gramEnd"/>
-      <w:r>
-        <w:t xml:space="preserve"> Incident Management process. An incident is an unplanned interruption to an IT service or reduction in the quality of an IT service that affects the Users and the Business.</w:t>
+      <w:bookmarkEnd w:id="4"/>
+    </w:p>
+    <w:p>
+      <w:r>
+        <w:t>One of the key activities of any IT function is to ensure there is no impact to the Business operations through Incident Management process. An incident is an unplanned interruption to an IT service or reduction in the quality of an IT service that affects the Users and the Business.</w:t>
       </w:r>
     </w:p>
     <w:p>
@@ -6230,11 +6255,11 @@
       <w:pPr>
         <w:pStyle w:val="Heading1"/>
       </w:pPr>
-      <w:bookmarkStart w:id="4" w:name="_Toc36980691"/>
+      <w:bookmarkStart w:id="5" w:name="_Toc36980691"/>
       <w:r>
         <w:t>Summary of problem statement, data and findings</w:t>
       </w:r>
-      <w:bookmarkEnd w:id="4"/>
+      <w:bookmarkEnd w:id="5"/>
       <w:r>
         <w:t xml:space="preserve"> </w:t>
       </w:r>
@@ -6278,11 +6303,11 @@
       <w:pPr>
         <w:pStyle w:val="Heading2"/>
       </w:pPr>
-      <w:bookmarkStart w:id="5" w:name="_Toc36980692"/>
+      <w:bookmarkStart w:id="6" w:name="_Toc36980692"/>
       <w:r>
         <w:t>Problem Statement</w:t>
       </w:r>
-      <w:bookmarkEnd w:id="5"/>
+      <w:bookmarkEnd w:id="6"/>
     </w:p>
     <w:p>
       <w:pPr>
@@ -6522,14 +6547,14 @@
       <w:pPr>
         <w:pStyle w:val="Heading2"/>
       </w:pPr>
-      <w:bookmarkStart w:id="6" w:name="_Toc36980693"/>
+      <w:bookmarkStart w:id="7" w:name="_Toc36980693"/>
       <w:r>
         <w:t>Data Fi</w:t>
       </w:r>
       <w:r>
         <w:t>ndings</w:t>
       </w:r>
-      <w:bookmarkEnd w:id="6"/>
+      <w:bookmarkEnd w:id="7"/>
     </w:p>
     <w:p>
       <w:r>
@@ -6858,9 +6883,9 @@
       <w:pPr>
         <w:pStyle w:val="Figuretxt"/>
       </w:pPr>
-      <w:bookmarkStart w:id="7" w:name="_Ref36732966"/>
-      <w:bookmarkStart w:id="8" w:name="_Toc36401041"/>
-      <w:bookmarkStart w:id="9" w:name="_Toc36980717"/>
+      <w:bookmarkStart w:id="8" w:name="_Ref36732966"/>
+      <w:bookmarkStart w:id="9" w:name="_Toc36401041"/>
+      <w:bookmarkStart w:id="10" w:name="_Toc36980717"/>
       <w:r>
         <w:t xml:space="preserve">Figure </w:t>
       </w:r>
@@ -6879,12 +6904,12 @@
       <w:r>
         <w:fldChar w:fldCharType="end"/>
       </w:r>
-      <w:bookmarkEnd w:id="7"/>
+      <w:bookmarkEnd w:id="8"/>
       <w:r>
         <w:t xml:space="preserve"> Raw data read from the Excel file with 4 columns</w:t>
       </w:r>
-      <w:bookmarkEnd w:id="8"/>
       <w:bookmarkEnd w:id="9"/>
+      <w:bookmarkEnd w:id="10"/>
     </w:p>
     <w:p>
       <w:r>
@@ -7013,8 +7038,8 @@
           <w:bCs/>
         </w:rPr>
       </w:pPr>
-      <w:bookmarkStart w:id="10" w:name="_Toc36401042"/>
-      <w:bookmarkStart w:id="11" w:name="_Toc36980718"/>
+      <w:bookmarkStart w:id="11" w:name="_Toc36401042"/>
+      <w:bookmarkStart w:id="12" w:name="_Toc36980718"/>
       <w:r>
         <w:t xml:space="preserve">Figure </w:t>
       </w:r>
@@ -7036,8 +7061,8 @@
       <w:r>
         <w:t xml:space="preserve"> dropping duplicate entries in the dataframe</w:t>
       </w:r>
-      <w:bookmarkEnd w:id="10"/>
       <w:bookmarkEnd w:id="11"/>
+      <w:bookmarkEnd w:id="12"/>
     </w:p>
     <w:p/>
     <w:p>
@@ -7206,8 +7231,8 @@
           <w:szCs w:val="24"/>
         </w:rPr>
       </w:pPr>
-      <w:bookmarkStart w:id="12" w:name="_Toc36401043"/>
-      <w:bookmarkStart w:id="13" w:name="_Toc36980719"/>
+      <w:bookmarkStart w:id="13" w:name="_Toc36401043"/>
+      <w:bookmarkStart w:id="14" w:name="_Toc36980719"/>
       <w:r>
         <w:rPr>
           <w:sz w:val="24"/>
@@ -7258,8 +7283,8 @@
         </w:rPr>
         <w:t xml:space="preserve"> Setting a threshold at 50 to control the class imbalance during modelling</w:t>
       </w:r>
-      <w:bookmarkEnd w:id="12"/>
       <w:bookmarkEnd w:id="13"/>
+      <w:bookmarkEnd w:id="14"/>
     </w:p>
     <w:p>
       <w:pPr>
@@ -7330,8 +7355,8 @@
           <w:rFonts w:cs="Segoe UI"/>
         </w:rPr>
       </w:pPr>
-      <w:bookmarkStart w:id="14" w:name="_Toc36401044"/>
-      <w:bookmarkStart w:id="15" w:name="_Toc36980720"/>
+      <w:bookmarkStart w:id="15" w:name="_Toc36401044"/>
+      <w:bookmarkStart w:id="16" w:name="_Toc36980720"/>
       <w:r>
         <w:t xml:space="preserve">Figure </w:t>
       </w:r>
@@ -7353,8 +7378,8 @@
       <w:r>
         <w:t xml:space="preserve"> Out of the total 8500 tickets, 47% represents Group_0 tickets</w:t>
       </w:r>
-      <w:bookmarkEnd w:id="14"/>
       <w:bookmarkEnd w:id="15"/>
+      <w:bookmarkEnd w:id="16"/>
     </w:p>
     <w:p>
       <w:r>
@@ -7446,8 +7471,8 @@
           <w:rFonts w:cs="Segoe UI"/>
         </w:rPr>
       </w:pPr>
-      <w:bookmarkStart w:id="16" w:name="_Toc36401045"/>
-      <w:bookmarkStart w:id="17" w:name="_Toc36980721"/>
+      <w:bookmarkStart w:id="17" w:name="_Toc36401045"/>
+      <w:bookmarkStart w:id="18" w:name="_Toc36980721"/>
       <w:r>
         <w:t xml:space="preserve">Figure </w:t>
       </w:r>
@@ -7475,8 +7500,8 @@
       <w:r>
         <w:t>to control the class imbalance during modelling</w:t>
       </w:r>
-      <w:bookmarkEnd w:id="16"/>
       <w:bookmarkEnd w:id="17"/>
+      <w:bookmarkEnd w:id="18"/>
     </w:p>
     <w:p>
       <w:pPr>
@@ -7492,11 +7517,11 @@
       <w:pPr>
         <w:pStyle w:val="Heading1"/>
       </w:pPr>
-      <w:bookmarkStart w:id="18" w:name="_Toc36980694"/>
+      <w:bookmarkStart w:id="19" w:name="_Toc36980694"/>
       <w:r>
         <w:t>Summary of the Approach to EDA and Pre-processing</w:t>
       </w:r>
-      <w:bookmarkEnd w:id="18"/>
+      <w:bookmarkEnd w:id="19"/>
       <w:r>
         <w:t xml:space="preserve"> </w:t>
       </w:r>
@@ -7505,7 +7530,7 @@
       <w:pPr>
         <w:pStyle w:val="Heading2"/>
       </w:pPr>
-      <w:bookmarkStart w:id="19" w:name="_Toc36980695"/>
+      <w:bookmarkStart w:id="20" w:name="_Toc36980695"/>
       <w:r>
         <w:t>Analy</w:t>
       </w:r>
@@ -7515,7 +7540,7 @@
       <w:r>
         <w:t>e and understand the structure of data</w:t>
       </w:r>
-      <w:bookmarkEnd w:id="19"/>
+      <w:bookmarkEnd w:id="20"/>
     </w:p>
     <w:p>
       <w:pPr>
@@ -7527,15 +7552,7 @@
     </w:p>
     <w:p>
       <w:r>
-        <w:t xml:space="preserve">The dataset </w:t>
-      </w:r>
-      <w:proofErr w:type="gramStart"/>
-      <w:r>
-        <w:t>is located in</w:t>
-      </w:r>
-      <w:proofErr w:type="gramEnd"/>
-      <w:r>
-        <w:t xml:space="preserve"> the google drive and accessed using Pandas </w:t>
+        <w:t xml:space="preserve">The dataset is located in the google drive and accessed using Pandas </w:t>
       </w:r>
       <w:r>
         <w:t>library.</w:t>
@@ -7673,8 +7690,8 @@
           <w:rFonts w:cs="Segoe UI"/>
         </w:rPr>
       </w:pPr>
-      <w:bookmarkStart w:id="20" w:name="_Toc36401046"/>
-      <w:bookmarkStart w:id="21" w:name="_Toc36980722"/>
+      <w:bookmarkStart w:id="21" w:name="_Toc36401046"/>
+      <w:bookmarkStart w:id="22" w:name="_Toc36980722"/>
       <w:r>
         <w:t xml:space="preserve">Figure </w:t>
       </w:r>
@@ -7696,11 +7713,11 @@
       <w:r>
         <w:t xml:space="preserve"> Reading the dataset using Pandas library</w:t>
       </w:r>
-      <w:bookmarkEnd w:id="20"/>
       <w:bookmarkEnd w:id="21"/>
-    </w:p>
-    <w:p>
-      <w:bookmarkStart w:id="22" w:name="_Hlk37343979"/>
+      <w:bookmarkEnd w:id="22"/>
+    </w:p>
+    <w:p>
+      <w:bookmarkStart w:id="23" w:name="_Hlk37343979"/>
       <w:r>
         <w:t xml:space="preserve">Viewing </w:t>
       </w:r>
@@ -7729,7 +7746,7 @@
         <w:t>()</w:t>
       </w:r>
     </w:p>
-    <w:bookmarkEnd w:id="22"/>
+    <w:bookmarkEnd w:id="23"/>
     <w:p>
       <w:pPr>
         <w:pStyle w:val="figure"/>
@@ -7786,8 +7803,8 @@
           <w:rFonts w:cs="Segoe UI"/>
         </w:rPr>
       </w:pPr>
-      <w:bookmarkStart w:id="23" w:name="_Toc36401047"/>
-      <w:bookmarkStart w:id="24" w:name="_Toc36980723"/>
+      <w:bookmarkStart w:id="24" w:name="_Toc36401047"/>
+      <w:bookmarkStart w:id="25" w:name="_Toc36980723"/>
       <w:r>
         <w:t xml:space="preserve">Figure </w:t>
       </w:r>
@@ -7809,8 +7826,8 @@
       <w:r>
         <w:t xml:space="preserve"> Getting a preview of the dataframe</w:t>
       </w:r>
-      <w:bookmarkEnd w:id="23"/>
       <w:bookmarkEnd w:id="24"/>
+      <w:bookmarkEnd w:id="25"/>
     </w:p>
     <w:p>
       <w:r>
@@ -7921,8 +7938,8 @@
           <w:rFonts w:cs="Segoe UI"/>
         </w:rPr>
       </w:pPr>
-      <w:bookmarkStart w:id="25" w:name="_Toc36401048"/>
-      <w:bookmarkStart w:id="26" w:name="_Toc36980724"/>
+      <w:bookmarkStart w:id="26" w:name="_Toc36401048"/>
+      <w:bookmarkStart w:id="27" w:name="_Toc36980724"/>
       <w:r>
         <w:t xml:space="preserve">Figure </w:t>
       </w:r>
@@ -7944,8 +7961,8 @@
       <w:r>
         <w:t xml:space="preserve"> Checking shape and basic description of the data</w:t>
       </w:r>
-      <w:bookmarkEnd w:id="25"/>
       <w:bookmarkEnd w:id="26"/>
+      <w:bookmarkEnd w:id="27"/>
     </w:p>
     <w:p>
       <w:pPr>
@@ -8075,15 +8092,7 @@
       </w:pPr>
       <w:r>
         <w:lastRenderedPageBreak/>
-        <w:t xml:space="preserve">The missing values were addressed by imputing a stop word </w:t>
-      </w:r>
-      <w:proofErr w:type="spellStart"/>
-      <w:r>
-        <w:t>‘the</w:t>
-      </w:r>
-      <w:proofErr w:type="spellEnd"/>
-      <w:r>
-        <w:t>’, which will be processed in the stop-word removal or text cleaning.</w:t>
+        <w:t>The missing values were addressed by imputing a stop word ‘the’, which will be processed in the stop-word removal or text cleaning.</w:t>
       </w:r>
     </w:p>
     <w:p>
@@ -8158,8 +8167,8 @@
           <w:rFonts w:cs="Segoe UI"/>
         </w:rPr>
       </w:pPr>
-      <w:bookmarkStart w:id="27" w:name="_Toc36401063"/>
-      <w:bookmarkStart w:id="28" w:name="_Toc36980725"/>
+      <w:bookmarkStart w:id="28" w:name="_Toc36401063"/>
+      <w:bookmarkStart w:id="29" w:name="_Toc36980725"/>
       <w:r>
         <w:t xml:space="preserve">Figure </w:t>
       </w:r>
@@ -8181,19 +8190,19 @@
       <w:r>
         <w:t xml:space="preserve"> Checking for missing values and imputing data in the dataset columns</w:t>
       </w:r>
-      <w:bookmarkEnd w:id="27"/>
       <w:bookmarkEnd w:id="28"/>
+      <w:bookmarkEnd w:id="29"/>
     </w:p>
     <w:p/>
     <w:p>
       <w:pPr>
         <w:pStyle w:val="Heading2"/>
       </w:pPr>
-      <w:bookmarkStart w:id="29" w:name="_Toc36980696"/>
+      <w:bookmarkStart w:id="30" w:name="_Toc36980696"/>
       <w:r>
         <w:t>Visualize data</w:t>
       </w:r>
-      <w:bookmarkEnd w:id="29"/>
+      <w:bookmarkEnd w:id="30"/>
     </w:p>
     <w:p>
       <w:r>
@@ -8333,7 +8342,7 @@
       <w:pPr>
         <w:pStyle w:val="Figuretxt"/>
       </w:pPr>
-      <w:bookmarkStart w:id="30" w:name="_Toc36980726"/>
+      <w:bookmarkStart w:id="31" w:name="_Toc36980726"/>
       <w:r>
         <w:t xml:space="preserve">Figure </w:t>
       </w:r>
@@ -8355,7 +8364,7 @@
       <w:r>
         <w:t xml:space="preserve"> Word Cloud function</w:t>
       </w:r>
-      <w:bookmarkEnd w:id="30"/>
+      <w:bookmarkEnd w:id="31"/>
     </w:p>
     <w:p>
       <w:pPr>
@@ -8420,8 +8429,8 @@
           <w:noProof/>
         </w:rPr>
       </w:pPr>
-      <w:bookmarkStart w:id="31" w:name="_Toc36401049"/>
-      <w:bookmarkStart w:id="32" w:name="_Toc36980727"/>
+      <w:bookmarkStart w:id="32" w:name="_Toc36401049"/>
+      <w:bookmarkStart w:id="33" w:name="_Toc36980727"/>
       <w:r>
         <w:rPr>
           <w:sz w:val="24"/>
@@ -8480,7 +8489,7 @@
         </w:rPr>
         <w:t>Short_description</w:t>
       </w:r>
-      <w:bookmarkEnd w:id="31"/>
+      <w:bookmarkEnd w:id="32"/>
       <w:proofErr w:type="spellEnd"/>
       <w:r>
         <w:rPr>
@@ -8489,7 +8498,7 @@
         </w:rPr>
         <w:t xml:space="preserve"> before cleaning data</w:t>
       </w:r>
-      <w:bookmarkEnd w:id="32"/>
+      <w:bookmarkEnd w:id="33"/>
       <w:r>
         <w:rPr>
           <w:noProof/>
@@ -8573,8 +8582,8 @@
       <w:pPr>
         <w:pStyle w:val="Figuretxt"/>
       </w:pPr>
-      <w:bookmarkStart w:id="33" w:name="_Toc36401050"/>
-      <w:bookmarkStart w:id="34" w:name="_Toc36980728"/>
+      <w:bookmarkStart w:id="34" w:name="_Toc36401050"/>
+      <w:bookmarkStart w:id="35" w:name="_Toc36980728"/>
       <w:r>
         <w:t xml:space="preserve">Figure </w:t>
       </w:r>
@@ -8596,11 +8605,11 @@
       <w:r>
         <w:t xml:space="preserve"> Most frequent words in Description</w:t>
       </w:r>
-      <w:bookmarkEnd w:id="33"/>
+      <w:bookmarkEnd w:id="34"/>
       <w:r>
         <w:t xml:space="preserve"> before cleaning data</w:t>
       </w:r>
-      <w:bookmarkEnd w:id="34"/>
+      <w:bookmarkEnd w:id="35"/>
     </w:p>
     <w:p>
       <w:pPr>
@@ -8661,8 +8670,8 @@
       <w:pPr>
         <w:pStyle w:val="Figuretxt"/>
       </w:pPr>
-      <w:bookmarkStart w:id="35" w:name="_Toc36401051"/>
-      <w:bookmarkStart w:id="36" w:name="_Toc36980729"/>
+      <w:bookmarkStart w:id="36" w:name="_Toc36401051"/>
+      <w:bookmarkStart w:id="37" w:name="_Toc36980729"/>
       <w:r>
         <w:t xml:space="preserve">Figure </w:t>
       </w:r>
@@ -8690,8 +8699,8 @@
       <w:r>
         <w:t xml:space="preserve"> data in Summary field</w:t>
       </w:r>
-      <w:bookmarkEnd w:id="35"/>
       <w:bookmarkEnd w:id="36"/>
+      <w:bookmarkEnd w:id="37"/>
     </w:p>
     <w:p>
       <w:pPr>
@@ -8791,8 +8800,8 @@
           <w:b/>
         </w:rPr>
       </w:pPr>
-      <w:bookmarkStart w:id="37" w:name="_Toc36401052"/>
-      <w:bookmarkStart w:id="38" w:name="_Toc36980730"/>
+      <w:bookmarkStart w:id="38" w:name="_Toc36401052"/>
+      <w:bookmarkStart w:id="39" w:name="_Toc36980730"/>
       <w:r>
         <w:t xml:space="preserve">Figure </w:t>
       </w:r>
@@ -8823,8 +8832,8 @@
       <w:r>
         <w:t>with their frequencies</w:t>
       </w:r>
-      <w:bookmarkEnd w:id="37"/>
       <w:bookmarkEnd w:id="38"/>
+      <w:bookmarkEnd w:id="39"/>
       <w:r>
         <w:t xml:space="preserve"> </w:t>
       </w:r>
@@ -8930,8 +8939,8 @@
       <w:pPr>
         <w:pStyle w:val="Figuretxt"/>
       </w:pPr>
-      <w:bookmarkStart w:id="39" w:name="_Toc36401053"/>
-      <w:bookmarkStart w:id="40" w:name="_Toc36980731"/>
+      <w:bookmarkStart w:id="40" w:name="_Toc36401053"/>
+      <w:bookmarkStart w:id="41" w:name="_Toc36980731"/>
       <w:r>
         <w:t xml:space="preserve">Figure </w:t>
       </w:r>
@@ -8959,8 +8968,8 @@
       <w:r>
         <w:t xml:space="preserve"> representing the frequency distribution of the groups</w:t>
       </w:r>
-      <w:bookmarkEnd w:id="39"/>
       <w:bookmarkEnd w:id="40"/>
+      <w:bookmarkEnd w:id="41"/>
     </w:p>
     <w:p>
       <w:pPr>
@@ -9044,8 +9053,8 @@
           <w:b/>
         </w:rPr>
       </w:pPr>
-      <w:bookmarkStart w:id="41" w:name="_Toc36401054"/>
-      <w:bookmarkStart w:id="42" w:name="_Toc36980732"/>
+      <w:bookmarkStart w:id="42" w:name="_Toc36401054"/>
+      <w:bookmarkStart w:id="43" w:name="_Toc36980732"/>
       <w:r>
         <w:t xml:space="preserve">Figure </w:t>
       </w:r>
@@ -9073,8 +9082,8 @@
       <w:r>
         <w:t>hold VALUE = 50</w:t>
       </w:r>
-      <w:bookmarkEnd w:id="41"/>
       <w:bookmarkEnd w:id="42"/>
+      <w:bookmarkEnd w:id="43"/>
     </w:p>
     <w:p>
       <w:pPr>
@@ -9243,9 +9252,9 @@
       <w:pPr>
         <w:pStyle w:val="Figuretxt"/>
       </w:pPr>
-      <w:bookmarkStart w:id="43" w:name="_Ref36234586"/>
-      <w:bookmarkStart w:id="44" w:name="_Toc36401055"/>
-      <w:bookmarkStart w:id="45" w:name="_Toc36980733"/>
+      <w:bookmarkStart w:id="44" w:name="_Ref36234586"/>
+      <w:bookmarkStart w:id="45" w:name="_Toc36401055"/>
+      <w:bookmarkStart w:id="46" w:name="_Toc36980733"/>
       <w:r>
         <w:t xml:space="preserve">Figure </w:t>
       </w:r>
@@ -9267,9 +9276,9 @@
       <w:r>
         <w:t xml:space="preserve"> Caller Data anonymously provided in the dataset</w:t>
       </w:r>
-      <w:bookmarkEnd w:id="43"/>
       <w:bookmarkEnd w:id="44"/>
       <w:bookmarkEnd w:id="45"/>
+      <w:bookmarkEnd w:id="46"/>
     </w:p>
     <w:p>
       <w:pPr>
@@ -9417,8 +9426,8 @@
           <w:b/>
         </w:rPr>
       </w:pPr>
-      <w:bookmarkStart w:id="46" w:name="_Toc36401056"/>
-      <w:bookmarkStart w:id="47" w:name="_Toc36980734"/>
+      <w:bookmarkStart w:id="47" w:name="_Toc36401056"/>
+      <w:bookmarkStart w:id="48" w:name="_Toc36980734"/>
       <w:r>
         <w:t xml:space="preserve">Figure </w:t>
       </w:r>
@@ -9440,8 +9449,8 @@
       <w:r>
         <w:t xml:space="preserve"> Caller frequency</w:t>
       </w:r>
-      <w:bookmarkEnd w:id="46"/>
       <w:bookmarkEnd w:id="47"/>
+      <w:bookmarkEnd w:id="48"/>
     </w:p>
     <w:p>
       <w:r>
@@ -9516,8 +9525,8 @@
       <w:pPr>
         <w:pStyle w:val="Figuretxt"/>
       </w:pPr>
-      <w:bookmarkStart w:id="48" w:name="_Toc36401057"/>
-      <w:bookmarkStart w:id="49" w:name="_Toc36980735"/>
+      <w:bookmarkStart w:id="49" w:name="_Toc36401057"/>
+      <w:bookmarkStart w:id="50" w:name="_Toc36980735"/>
       <w:r>
         <w:t xml:space="preserve">Figure </w:t>
       </w:r>
@@ -9542,8 +9551,8 @@
       <w:r>
         <w:t xml:space="preserve"> for Top 20 Callers</w:t>
       </w:r>
-      <w:bookmarkEnd w:id="48"/>
       <w:bookmarkEnd w:id="49"/>
+      <w:bookmarkEnd w:id="50"/>
     </w:p>
     <w:p>
       <w:proofErr w:type="spellStart"/>
@@ -9559,7 +9568,7 @@
       <w:pPr>
         <w:pStyle w:val="Heading1"/>
       </w:pPr>
-      <w:bookmarkStart w:id="50" w:name="_Toc36980697"/>
+      <w:bookmarkStart w:id="51" w:name="_Toc36980697"/>
       <w:r>
         <w:t>Data</w:t>
       </w:r>
@@ -9569,7 +9578,7 @@
       <w:r>
         <w:t>Preprocessing</w:t>
       </w:r>
-      <w:bookmarkEnd w:id="50"/>
+      <w:bookmarkEnd w:id="51"/>
     </w:p>
     <w:p>
       <w:r>
@@ -9684,8 +9693,8 @@
       <w:pPr>
         <w:pStyle w:val="Figuretxt"/>
       </w:pPr>
-      <w:bookmarkStart w:id="51" w:name="_Toc36401058"/>
-      <w:bookmarkStart w:id="52" w:name="_Toc36980736"/>
+      <w:bookmarkStart w:id="52" w:name="_Toc36401058"/>
+      <w:bookmarkStart w:id="53" w:name="_Toc36980736"/>
       <w:r>
         <w:t xml:space="preserve">Figure </w:t>
       </w:r>
@@ -9707,18 +9716,18 @@
       <w:r>
         <w:t xml:space="preserve"> - Utilizing the NLTK and re Library to clean the data</w:t>
       </w:r>
-      <w:bookmarkEnd w:id="51"/>
       <w:bookmarkEnd w:id="52"/>
+      <w:bookmarkEnd w:id="53"/>
     </w:p>
     <w:p>
       <w:pPr>
         <w:pStyle w:val="Heading2"/>
       </w:pPr>
-      <w:bookmarkStart w:id="53" w:name="_Toc36980698"/>
+      <w:bookmarkStart w:id="54" w:name="_Toc36980698"/>
       <w:r>
         <w:t>Addressing Noise</w:t>
       </w:r>
-      <w:bookmarkEnd w:id="53"/>
+      <w:bookmarkEnd w:id="54"/>
     </w:p>
     <w:p>
       <w:pPr>
@@ -9856,8 +9865,8 @@
       <w:pPr>
         <w:pStyle w:val="Figuretxt"/>
       </w:pPr>
-      <w:bookmarkStart w:id="54" w:name="_Toc36401059"/>
-      <w:bookmarkStart w:id="55" w:name="_Toc36980737"/>
+      <w:bookmarkStart w:id="55" w:name="_Toc36401059"/>
+      <w:bookmarkStart w:id="56" w:name="_Toc36980737"/>
       <w:r>
         <w:t xml:space="preserve">Figure </w:t>
       </w:r>
@@ -9879,8 +9888,8 @@
       <w:r>
         <w:t xml:space="preserve"> Noise Removal from text</w:t>
       </w:r>
-      <w:bookmarkEnd w:id="54"/>
       <w:bookmarkEnd w:id="55"/>
+      <w:bookmarkEnd w:id="56"/>
     </w:p>
     <w:p>
       <w:pPr>
@@ -9912,15 +9921,7 @@
         <w:t xml:space="preserve">. </w:t>
       </w:r>
       <w:r>
-        <w:t xml:space="preserve">In our dataset, we do not want to create different tokens for capitalized words. </w:t>
-      </w:r>
-      <w:proofErr w:type="gramStart"/>
-      <w:r>
-        <w:t>Hence</w:t>
-      </w:r>
-      <w:proofErr w:type="gramEnd"/>
-      <w:r>
-        <w:t xml:space="preserve"> we change the words to follow lowercase t</w:t>
+        <w:t>In our dataset, we do not want to create different tokens for capitalized words. Hence we change the words to follow lowercase t</w:t>
       </w:r>
       <w:r>
         <w:t>his brings all words in a document in sam</w:t>
@@ -10062,8 +10063,8 @@
           <w:rFonts w:cs="Segoe UI"/>
         </w:rPr>
       </w:pPr>
-      <w:bookmarkStart w:id="56" w:name="_Toc36401061"/>
-      <w:bookmarkStart w:id="57" w:name="_Toc36980738"/>
+      <w:bookmarkStart w:id="57" w:name="_Toc36401061"/>
+      <w:bookmarkStart w:id="58" w:name="_Toc36980738"/>
       <w:r>
         <w:t xml:space="preserve">Figure </w:t>
       </w:r>
@@ -10091,8 +10092,8 @@
       <w:r>
         <w:t xml:space="preserve"> into a new field – ‘Summary’</w:t>
       </w:r>
-      <w:bookmarkEnd w:id="56"/>
       <w:bookmarkEnd w:id="57"/>
+      <w:bookmarkEnd w:id="58"/>
     </w:p>
     <w:p>
       <w:pPr>
@@ -10131,7 +10132,7 @@
       <w:pPr>
         <w:pStyle w:val="Heading2"/>
       </w:pPr>
-      <w:bookmarkStart w:id="58" w:name="_Toc36980699"/>
+      <w:bookmarkStart w:id="59" w:name="_Toc36980699"/>
       <w:r>
         <w:t>Create word vocabulary and t</w:t>
       </w:r>
@@ -10141,7 +10142,7 @@
       <w:r>
         <w:t xml:space="preserve"> -</w:t>
       </w:r>
-      <w:bookmarkEnd w:id="58"/>
+      <w:bookmarkEnd w:id="59"/>
       <w:r>
         <w:t xml:space="preserve"> </w:t>
       </w:r>
@@ -10301,8 +10302,8 @@
           <w:rFonts w:cs="Segoe UI"/>
         </w:rPr>
       </w:pPr>
-      <w:bookmarkStart w:id="59" w:name="_Toc36401064"/>
-      <w:bookmarkStart w:id="60" w:name="_Toc36980739"/>
+      <w:bookmarkStart w:id="60" w:name="_Toc36401064"/>
+      <w:bookmarkStart w:id="61" w:name="_Toc36980739"/>
       <w:r>
         <w:t xml:space="preserve">Figure </w:t>
       </w:r>
@@ -10324,8 +10325,8 @@
       <w:r>
         <w:t xml:space="preserve"> Utilizing Tokenize to create word tokens</w:t>
       </w:r>
-      <w:bookmarkEnd w:id="59"/>
       <w:bookmarkEnd w:id="60"/>
+      <w:bookmarkEnd w:id="61"/>
     </w:p>
     <w:p>
       <w:pPr>
@@ -10427,8 +10428,8 @@
           <w:szCs w:val="24"/>
         </w:rPr>
       </w:pPr>
-      <w:bookmarkStart w:id="61" w:name="_Toc36401060"/>
-      <w:bookmarkStart w:id="62" w:name="_Toc36980740"/>
+      <w:bookmarkStart w:id="62" w:name="_Toc36401060"/>
+      <w:bookmarkStart w:id="63" w:name="_Toc36980740"/>
       <w:r>
         <w:rPr>
           <w:sz w:val="24"/>
@@ -10479,8 +10480,8 @@
         </w:rPr>
         <w:t xml:space="preserve"> Lemmatizing words</w:t>
       </w:r>
-      <w:bookmarkEnd w:id="61"/>
       <w:bookmarkEnd w:id="62"/>
+      <w:bookmarkEnd w:id="63"/>
     </w:p>
     <w:p>
       <w:pPr>
@@ -10560,8 +10561,8 @@
       </w:r>
     </w:p>
     <w:p/>
-    <w:bookmarkStart w:id="63" w:name="user-content-term-frequency-inverse-docu"/>
-    <w:bookmarkEnd w:id="63"/>
+    <w:bookmarkStart w:id="64" w:name="user-content-term-frequency-inverse-docu"/>
+    <w:bookmarkEnd w:id="64"/>
     <w:p>
       <w:pPr>
         <w:pStyle w:val="DefaultHead"/>
@@ -10690,8 +10691,8 @@
           <w:rFonts w:cs="Segoe UI"/>
         </w:rPr>
       </w:pPr>
-      <w:bookmarkStart w:id="64" w:name="_Toc36401065"/>
-      <w:bookmarkStart w:id="65" w:name="_Toc36980741"/>
+      <w:bookmarkStart w:id="65" w:name="_Toc36401065"/>
+      <w:bookmarkStart w:id="66" w:name="_Toc36980741"/>
       <w:r>
         <w:t xml:space="preserve">Figure </w:t>
       </w:r>
@@ -10716,22 +10717,22 @@
       <w:r>
         <w:t xml:space="preserve"> of the vocabulary</w:t>
       </w:r>
-      <w:bookmarkEnd w:id="64"/>
       <w:bookmarkEnd w:id="65"/>
+      <w:bookmarkEnd w:id="66"/>
     </w:p>
     <w:p/>
     <w:p>
       <w:pPr>
         <w:pStyle w:val="Heading1"/>
       </w:pPr>
-      <w:bookmarkStart w:id="66" w:name="_Toc36980700"/>
+      <w:bookmarkStart w:id="67" w:name="_Toc36980700"/>
       <w:r>
         <w:t>Train</w:t>
       </w:r>
       <w:r>
         <w:t xml:space="preserve"> Test Split and Evaluation</w:t>
       </w:r>
-      <w:bookmarkEnd w:id="66"/>
+      <w:bookmarkEnd w:id="67"/>
     </w:p>
     <w:p>
       <w:r>
@@ -10823,8 +10824,8 @@
           <w:rFonts w:cs="Segoe UI"/>
         </w:rPr>
       </w:pPr>
-      <w:bookmarkStart w:id="67" w:name="_Toc36401066"/>
-      <w:bookmarkStart w:id="68" w:name="_Toc36980742"/>
+      <w:bookmarkStart w:id="68" w:name="_Toc36401066"/>
+      <w:bookmarkStart w:id="69" w:name="_Toc36980742"/>
       <w:r>
         <w:t xml:space="preserve">Figure </w:t>
       </w:r>
@@ -10846,8 +10847,8 @@
       <w:r>
         <w:t xml:space="preserve"> Encoding the Group Data using LabelEncoder</w:t>
       </w:r>
-      <w:bookmarkEnd w:id="67"/>
       <w:bookmarkEnd w:id="68"/>
+      <w:bookmarkEnd w:id="69"/>
     </w:p>
     <w:p>
       <w:pPr>
@@ -11067,8 +11068,8 @@
           <w:rFonts w:cs="Segoe UI"/>
         </w:rPr>
       </w:pPr>
-      <w:bookmarkStart w:id="69" w:name="_Toc36401067"/>
-      <w:bookmarkStart w:id="70" w:name="_Toc36980743"/>
+      <w:bookmarkStart w:id="70" w:name="_Toc36401067"/>
+      <w:bookmarkStart w:id="71" w:name="_Toc36980743"/>
       <w:r>
         <w:t xml:space="preserve">Figure </w:t>
       </w:r>
@@ -11090,8 +11091,8 @@
       <w:r>
         <w:t xml:space="preserve"> Setting X and y(Target), splitting between training and testing sets</w:t>
       </w:r>
-      <w:bookmarkEnd w:id="69"/>
       <w:bookmarkEnd w:id="70"/>
+      <w:bookmarkEnd w:id="71"/>
     </w:p>
     <w:p>
       <w:r>
@@ -11235,18 +11236,10 @@
         <w:t>Recall (also known as sensitivity) is the fraction of positives events that you pre</w:t>
       </w:r>
       <w:r>
-        <w:t xml:space="preserve">dicted correctly as shown below and Precision is the fraction of predicted positives events that are </w:t>
-      </w:r>
-      <w:proofErr w:type="gramStart"/>
-      <w:r>
-        <w:t>a</w:t>
-      </w:r>
-      <w:r>
-        <w:t>ctually positive</w:t>
-      </w:r>
-      <w:proofErr w:type="gramEnd"/>
-      <w:r>
-        <w:t xml:space="preserve"> as shown below.</w:t>
+        <w:t>dicted correctly as shown below and Precision is the fraction of predicted positives events that are a</w:t>
+      </w:r>
+      <w:r>
+        <w:t>ctually positive as shown below.</w:t>
       </w:r>
       <w:r>
         <w:t xml:space="preserve"> Confusion matrix is the matrix to the right which depicts the </w:t>
@@ -11320,7 +11313,7 @@
           <w:rFonts w:cs="Segoe UI"/>
         </w:rPr>
       </w:pPr>
-      <w:bookmarkStart w:id="71" w:name="_Toc36980744"/>
+      <w:bookmarkStart w:id="72" w:name="_Toc36980744"/>
       <w:r>
         <w:t xml:space="preserve">Figure </w:t>
       </w:r>
@@ -11342,7 +11335,7 @@
       <w:r>
         <w:t xml:space="preserve"> Recall, precision, and confusion matrix</w:t>
       </w:r>
-      <w:bookmarkEnd w:id="71"/>
+      <w:bookmarkEnd w:id="72"/>
     </w:p>
     <w:p>
       <w:pPr>
@@ -11439,11 +11432,11 @@
       <w:pPr>
         <w:pStyle w:val="Heading1"/>
       </w:pPr>
-      <w:bookmarkStart w:id="72" w:name="_Toc36980701"/>
+      <w:bookmarkStart w:id="73" w:name="_Toc36980701"/>
       <w:r>
         <w:t>Deciding Models and Model Building</w:t>
       </w:r>
-      <w:bookmarkEnd w:id="72"/>
+      <w:bookmarkEnd w:id="73"/>
       <w:r>
         <w:t xml:space="preserve"> </w:t>
       </w:r>
@@ -12207,12 +12200,12 @@
       <w:pPr>
         <w:pStyle w:val="Heading2"/>
       </w:pPr>
-      <w:bookmarkStart w:id="73" w:name="_Toc36980702"/>
+      <w:bookmarkStart w:id="74" w:name="_Toc36980702"/>
       <w:r>
         <w:lastRenderedPageBreak/>
         <w:t>Naive Bayes</w:t>
       </w:r>
-      <w:bookmarkEnd w:id="73"/>
+      <w:bookmarkEnd w:id="74"/>
     </w:p>
     <w:p>
       <w:r>
@@ -12222,23 +12215,7 @@
         <w:t>probabilistic</w:t>
       </w:r>
       <w:r>
-        <w:t xml:space="preserve"> learning algorithm derived from Bayes Theorem. Naive Bayes Model </w:t>
-      </w:r>
-      <w:proofErr w:type="gramStart"/>
-      <w:r>
-        <w:t>is considered to be</w:t>
-      </w:r>
-      <w:proofErr w:type="gramEnd"/>
-      <w:r>
-        <w:t xml:space="preserve"> extremely fast, reliable, and has stable classification ability relative to other classification algorithms. The algorithm </w:t>
-      </w:r>
-      <w:proofErr w:type="gramStart"/>
-      <w:r>
-        <w:t>is based on the assumption</w:t>
-      </w:r>
-      <w:proofErr w:type="gramEnd"/>
-      <w:r>
-        <w:t xml:space="preserve"> that each feature in independent of each other while predicting the classification.</w:t>
+        <w:t xml:space="preserve"> learning algorithm derived from Bayes Theorem. Naive Bayes Model is considered to be extremely fast, reliable, and has stable classification ability relative to other classification algorithms. The algorithm is based on the assumption that each feature in independent of each other while predicting the classification.</w:t>
       </w:r>
     </w:p>
     <w:p>
@@ -12300,7 +12277,7 @@
       <w:pPr>
         <w:pStyle w:val="Figuretxt"/>
       </w:pPr>
-      <w:bookmarkStart w:id="74" w:name="_Toc36980745"/>
+      <w:bookmarkStart w:id="75" w:name="_Toc36980745"/>
       <w:r>
         <w:t xml:space="preserve">Figure </w:t>
       </w:r>
@@ -12322,7 +12299,7 @@
       <w:r>
         <w:t xml:space="preserve"> Explanation of Naive Bayes</w:t>
       </w:r>
-      <w:bookmarkEnd w:id="74"/>
+      <w:bookmarkEnd w:id="75"/>
     </w:p>
     <w:p>
       <w:pPr>
@@ -12502,7 +12479,7 @@
           <w:u w:val="single"/>
         </w:rPr>
       </w:pPr>
-      <w:bookmarkStart w:id="75" w:name="_Toc36980746"/>
+      <w:bookmarkStart w:id="76" w:name="_Toc36980746"/>
       <w:r>
         <w:t xml:space="preserve">Figure </w:t>
       </w:r>
@@ -12524,7 +12501,7 @@
       <w:r>
         <w:t xml:space="preserve"> Implementation of Naive Bayes</w:t>
       </w:r>
-      <w:bookmarkEnd w:id="75"/>
+      <w:bookmarkEnd w:id="76"/>
     </w:p>
     <w:p>
       <w:pPr>
@@ -12557,26 +12534,18 @@
         <w:t>l</w:t>
       </w:r>
       <w:r>
-        <w:t xml:space="preserve">. The model </w:t>
-      </w:r>
-      <w:proofErr w:type="gramStart"/>
-      <w:r>
-        <w:t>is able to</w:t>
-      </w:r>
-      <w:proofErr w:type="gramEnd"/>
-      <w:r>
-        <w:t xml:space="preserve"> predict True Positives and False Negatives equally.</w:t>
+        <w:t>. The model is able to predict True Positives and False Negatives equally.</w:t>
       </w:r>
     </w:p>
     <w:p>
       <w:pPr>
         <w:pStyle w:val="Heading2"/>
       </w:pPr>
-      <w:bookmarkStart w:id="76" w:name="_Toc36980703"/>
+      <w:bookmarkStart w:id="77" w:name="_Toc36980703"/>
       <w:r>
         <w:t>Support Vector Classifier (SVC)</w:t>
       </w:r>
-      <w:bookmarkEnd w:id="76"/>
+      <w:bookmarkEnd w:id="77"/>
     </w:p>
     <w:p>
       <w:pPr>
@@ -12610,25 +12579,7 @@
           <w:color w:val="222222"/>
           <w:szCs w:val="24"/>
         </w:rPr>
-        <w:t xml:space="preserve"> creates a hyperplane between the classes which acts as decision boundary for each class. Data falling within these boundaries will belong to that </w:t>
-      </w:r>
-      <w:proofErr w:type="gramStart"/>
-      <w:r>
-        <w:rPr>
-          <w:rFonts w:ascii="Calibri" w:eastAsia="Times New Roman" w:hAnsi="Calibri" w:cs="Times New Roman"/>
-          <w:color w:val="222222"/>
-          <w:szCs w:val="24"/>
-        </w:rPr>
-        <w:t>particular class</w:t>
-      </w:r>
-      <w:proofErr w:type="gramEnd"/>
-      <w:r>
-        <w:rPr>
-          <w:rFonts w:ascii="Calibri" w:eastAsia="Times New Roman" w:hAnsi="Calibri" w:cs="Times New Roman"/>
-          <w:color w:val="222222"/>
-          <w:szCs w:val="24"/>
-        </w:rPr>
-        <w:t>.</w:t>
+        <w:t xml:space="preserve"> creates a hyperplane between the classes which acts as decision boundary for each class. Data falling within these boundaries will belong to that particular class.</w:t>
       </w:r>
     </w:p>
     <w:p>
@@ -12721,7 +12672,7 @@
       <w:pPr>
         <w:pStyle w:val="Figuretxt"/>
       </w:pPr>
-      <w:bookmarkStart w:id="77" w:name="_Toc36980747"/>
+      <w:bookmarkStart w:id="78" w:name="_Toc36980747"/>
       <w:r>
         <w:t xml:space="preserve">Figure </w:t>
       </w:r>
@@ -12743,7 +12694,7 @@
       <w:r>
         <w:t xml:space="preserve"> Visual representation of SVC</w:t>
       </w:r>
-      <w:bookmarkEnd w:id="77"/>
+      <w:bookmarkEnd w:id="78"/>
       <w:r>
         <w:tab/>
       </w:r>
@@ -13106,7 +13057,7 @@
           <w:szCs w:val="24"/>
         </w:rPr>
       </w:pPr>
-      <w:bookmarkStart w:id="78" w:name="_Toc36980748"/>
+      <w:bookmarkStart w:id="79" w:name="_Toc36980748"/>
       <w:r>
         <w:rPr>
           <w:sz w:val="24"/>
@@ -13157,7 +13108,7 @@
         </w:rPr>
         <w:t xml:space="preserve"> Implementation of SVC</w:t>
       </w:r>
-      <w:bookmarkEnd w:id="78"/>
+      <w:bookmarkEnd w:id="79"/>
     </w:p>
     <w:p>
       <w:pPr>
@@ -13193,15 +13144,7 @@
         <w:t>SVC</w:t>
       </w:r>
       <w:r>
-        <w:t xml:space="preserve">. The model </w:t>
-      </w:r>
-      <w:proofErr w:type="gramStart"/>
-      <w:r>
-        <w:t>is able to</w:t>
-      </w:r>
-      <w:proofErr w:type="gramEnd"/>
-      <w:r>
-        <w:t xml:space="preserve"> predict True Positives and False Negatives equally.</w:t>
+        <w:t>. The model is able to predict True Positives and False Negatives equally.</w:t>
       </w:r>
     </w:p>
     <w:p/>
@@ -13209,14 +13152,14 @@
       <w:pPr>
         <w:pStyle w:val="Heading2"/>
       </w:pPr>
-      <w:bookmarkStart w:id="79" w:name="_Toc36980704"/>
+      <w:bookmarkStart w:id="80" w:name="_Toc36980704"/>
       <w:r>
         <w:t>Decision Tree</w:t>
       </w:r>
       <w:r>
         <w:t xml:space="preserve"> (DT)</w:t>
       </w:r>
-      <w:bookmarkEnd w:id="79"/>
+      <w:bookmarkEnd w:id="80"/>
     </w:p>
     <w:p>
       <w:pPr>
@@ -13370,7 +13313,7 @@
       <w:pPr>
         <w:pStyle w:val="Figuretxt"/>
       </w:pPr>
-      <w:bookmarkStart w:id="80" w:name="_Toc36980749"/>
+      <w:bookmarkStart w:id="81" w:name="_Toc36980749"/>
       <w:r>
         <w:t xml:space="preserve">Figure </w:t>
       </w:r>
@@ -13392,7 +13335,7 @@
       <w:r>
         <w:t xml:space="preserve"> Explanation of Decision Trees</w:t>
       </w:r>
-      <w:bookmarkEnd w:id="80"/>
+      <w:bookmarkEnd w:id="81"/>
     </w:p>
     <w:p>
       <w:pPr>
@@ -13557,21 +13500,7 @@
         <w:rPr>
           <w:szCs w:val="24"/>
         </w:rPr>
-        <w:t xml:space="preserve">For a Decision </w:t>
-      </w:r>
-      <w:proofErr w:type="gramStart"/>
-      <w:r>
-        <w:rPr>
-          <w:szCs w:val="24"/>
-        </w:rPr>
-        <w:t>tree</w:t>
-      </w:r>
-      <w:proofErr w:type="gramEnd"/>
-      <w:r>
-        <w:rPr>
-          <w:szCs w:val="24"/>
-        </w:rPr>
-        <w:t xml:space="preserve"> sometimes calculation can go far more complex compared to other algorithms.</w:t>
+        <w:t>For a Decision tree sometimes calculation can go far more complex compared to other algorithms.</w:t>
       </w:r>
     </w:p>
     <w:p>
@@ -13677,7 +13606,7 @@
           <w:u w:val="single"/>
         </w:rPr>
       </w:pPr>
-      <w:bookmarkStart w:id="81" w:name="_Toc36980750"/>
+      <w:bookmarkStart w:id="82" w:name="_Toc36980750"/>
       <w:r>
         <w:t xml:space="preserve">Figure </w:t>
       </w:r>
@@ -13699,7 +13628,7 @@
       <w:r>
         <w:t xml:space="preserve"> Implementation of Decision Trees</w:t>
       </w:r>
-      <w:bookmarkEnd w:id="81"/>
+      <w:bookmarkEnd w:id="82"/>
     </w:p>
     <w:p>
       <w:pPr>
@@ -13747,15 +13676,7 @@
         <w:t>Decision Trees</w:t>
       </w:r>
       <w:r>
-        <w:t xml:space="preserve">. The model </w:t>
-      </w:r>
-      <w:proofErr w:type="gramStart"/>
-      <w:r>
-        <w:t>is able to</w:t>
-      </w:r>
-      <w:proofErr w:type="gramEnd"/>
-      <w:r>
-        <w:t xml:space="preserve"> predict True Positives and False Negatives </w:t>
+        <w:t xml:space="preserve">. The model is able to predict True Positives and False Negatives </w:t>
       </w:r>
       <w:r>
         <w:rPr>
@@ -13774,14 +13695,14 @@
       <w:pPr>
         <w:pStyle w:val="Heading2"/>
       </w:pPr>
-      <w:bookmarkStart w:id="82" w:name="_Toc36980705"/>
+      <w:bookmarkStart w:id="83" w:name="_Toc36980705"/>
       <w:r>
         <w:t>Random Forest</w:t>
       </w:r>
       <w:r>
         <w:t xml:space="preserve"> (RF)</w:t>
       </w:r>
-      <w:bookmarkEnd w:id="82"/>
+      <w:bookmarkEnd w:id="83"/>
     </w:p>
     <w:p>
       <w:pPr>
@@ -13799,25 +13720,7 @@
           <w:color w:val="222222"/>
           <w:szCs w:val="24"/>
         </w:rPr>
-        <w:t xml:space="preserve">Random forest classifier creates </w:t>
-      </w:r>
-      <w:proofErr w:type="gramStart"/>
-      <w:r>
-        <w:rPr>
-          <w:rFonts w:ascii="Calibri" w:eastAsia="Times New Roman" w:hAnsi="Calibri" w:cs="Times New Roman"/>
-          <w:color w:val="222222"/>
-          <w:szCs w:val="24"/>
-        </w:rPr>
-        <w:t>a number of</w:t>
-      </w:r>
-      <w:proofErr w:type="gramEnd"/>
-      <w:r>
-        <w:rPr>
-          <w:rFonts w:ascii="Calibri" w:eastAsia="Times New Roman" w:hAnsi="Calibri" w:cs="Times New Roman"/>
-          <w:color w:val="222222"/>
-          <w:szCs w:val="24"/>
-        </w:rPr>
-        <w:t xml:space="preserve"> decision trees from randomly selected subset of training set. It then uses averaging to improve the predictive accuracy and control over-fitting. Random forest applies weight concept, tree with high error rate are give</w:t>
+        <w:t>Random forest classifier creates a number of decision trees from randomly selected subset of training set. It then uses averaging to improve the predictive accuracy and control over-fitting. Random forest applies weight concept, tree with high error rate are give</w:t>
       </w:r>
       <w:r>
         <w:rPr>
@@ -13902,7 +13805,7 @@
       <w:pPr>
         <w:pStyle w:val="Figuretxt"/>
       </w:pPr>
-      <w:bookmarkStart w:id="83" w:name="_Toc36980751"/>
+      <w:bookmarkStart w:id="84" w:name="_Toc36980751"/>
       <w:r>
         <w:t xml:space="preserve">Figure </w:t>
       </w:r>
@@ -13924,7 +13827,7 @@
       <w:r>
         <w:t xml:space="preserve"> Explanation of Random Forests</w:t>
       </w:r>
-      <w:bookmarkEnd w:id="83"/>
+      <w:bookmarkEnd w:id="84"/>
     </w:p>
     <w:p>
       <w:pPr>
@@ -14124,7 +14027,7 @@
           <w:b/>
         </w:rPr>
       </w:pPr>
-      <w:bookmarkStart w:id="84" w:name="_Toc36980752"/>
+      <w:bookmarkStart w:id="85" w:name="_Toc36980752"/>
       <w:r>
         <w:t xml:space="preserve">Figure </w:t>
       </w:r>
@@ -14146,7 +14049,7 @@
       <w:r>
         <w:t xml:space="preserve"> Implementation of Random Forests</w:t>
       </w:r>
-      <w:bookmarkEnd w:id="84"/>
+      <w:bookmarkEnd w:id="85"/>
     </w:p>
     <w:p>
       <w:pPr>
@@ -14188,15 +14091,7 @@
         <w:t>Random Forests</w:t>
       </w:r>
       <w:r>
-        <w:t xml:space="preserve">. The model </w:t>
-      </w:r>
-      <w:proofErr w:type="gramStart"/>
-      <w:r>
-        <w:t>is able to</w:t>
-      </w:r>
-      <w:proofErr w:type="gramEnd"/>
-      <w:r>
-        <w:t xml:space="preserve"> predict True Positives and False Negatives </w:t>
+        <w:t xml:space="preserve">. The model is able to predict True Positives and False Negatives </w:t>
       </w:r>
       <w:r>
         <w:rPr>
@@ -14215,11 +14110,11 @@
       <w:pPr>
         <w:pStyle w:val="Heading2"/>
       </w:pPr>
-      <w:bookmarkStart w:id="85" w:name="_Toc36980706"/>
+      <w:bookmarkStart w:id="86" w:name="_Toc36980706"/>
       <w:r>
         <w:t>Ensemble</w:t>
       </w:r>
-      <w:bookmarkEnd w:id="85"/>
+      <w:bookmarkEnd w:id="86"/>
     </w:p>
     <w:p>
       <w:r>
@@ -14345,7 +14240,7 @@
       <w:pPr>
         <w:pStyle w:val="Figuretxt"/>
       </w:pPr>
-      <w:bookmarkStart w:id="86" w:name="_Toc36980753"/>
+      <w:bookmarkStart w:id="87" w:name="_Toc36980753"/>
       <w:r>
         <w:t xml:space="preserve">Figure </w:t>
       </w:r>
@@ -14367,7 +14262,7 @@
       <w:r>
         <w:t xml:space="preserve"> Bagging and Boosting</w:t>
       </w:r>
-      <w:bookmarkEnd w:id="86"/>
+      <w:bookmarkEnd w:id="87"/>
     </w:p>
     <w:p>
       <w:pPr>
@@ -14444,15 +14339,7 @@
       </w:r>
       <w:proofErr w:type="spellEnd"/>
       <w:r>
-        <w:t xml:space="preserve"> with hard voting, which just need </w:t>
-      </w:r>
-      <w:proofErr w:type="gramStart"/>
-      <w:r>
-        <w:t>a majority of</w:t>
-      </w:r>
-      <w:proofErr w:type="gramEnd"/>
-      <w:r>
-        <w:t xml:space="preserve"> classifiers to determine what the result could be</w:t>
+        <w:t xml:space="preserve"> with hard voting, which just need a majority of classifiers to determine what the result could be</w:t>
       </w:r>
       <w:r>
         <w:t xml:space="preserve"> Please see </w:t>
@@ -14490,15 +14377,7 @@
     </w:p>
     <w:p>
       <w:r>
-        <w:t xml:space="preserve">We can see that the training accuracy is around 84% and testing accuracy is around 58% with Random Forests. The model </w:t>
-      </w:r>
-      <w:proofErr w:type="gramStart"/>
-      <w:r>
-        <w:t>is able to</w:t>
-      </w:r>
-      <w:proofErr w:type="gramEnd"/>
-      <w:r>
-        <w:t xml:space="preserve"> predict True Positives and False Negatives </w:t>
+        <w:t xml:space="preserve">We can see that the training accuracy is around 84% and testing accuracy is around 58% with Random Forests. The model is able to predict True Positives and False Negatives </w:t>
       </w:r>
       <w:r>
         <w:rPr>
@@ -14512,15 +14391,7 @@
     </w:p>
     <w:p>
       <w:r>
-        <w:t xml:space="preserve">We can see that the training accuracy is around 84% and testing accuracy is around 58% with Random Forests. The model </w:t>
-      </w:r>
-      <w:proofErr w:type="gramStart"/>
-      <w:r>
-        <w:t>is able to</w:t>
-      </w:r>
-      <w:proofErr w:type="gramEnd"/>
-      <w:r>
-        <w:t xml:space="preserve"> predict True Positives and False Negatives </w:t>
+        <w:t xml:space="preserve">We can see that the training accuracy is around 84% and testing accuracy is around 58% with Random Forests. The model is able to predict True Positives and False Negatives </w:t>
       </w:r>
       <w:r>
         <w:rPr>
@@ -14647,8 +14518,8 @@
       <w:pPr>
         <w:pStyle w:val="Figuretxt"/>
       </w:pPr>
-      <w:bookmarkStart w:id="87" w:name="_Ref36821156"/>
-      <w:bookmarkStart w:id="88" w:name="_Toc36980754"/>
+      <w:bookmarkStart w:id="88" w:name="_Ref36821156"/>
+      <w:bookmarkStart w:id="89" w:name="_Toc36980754"/>
       <w:r>
         <w:t xml:space="preserve">Figure </w:t>
       </w:r>
@@ -14667,11 +14538,11 @@
       <w:r>
         <w:fldChar w:fldCharType="end"/>
       </w:r>
-      <w:bookmarkEnd w:id="87"/>
+      <w:bookmarkEnd w:id="88"/>
       <w:r>
         <w:t xml:space="preserve"> Ensemble model -Bagging</w:t>
       </w:r>
-      <w:bookmarkEnd w:id="88"/>
+      <w:bookmarkEnd w:id="89"/>
       <w:r>
         <w:t xml:space="preserve"> </w:t>
       </w:r>
@@ -14801,7 +14672,7 @@
       <w:pPr>
         <w:pStyle w:val="Figuretxt"/>
       </w:pPr>
-      <w:bookmarkStart w:id="89" w:name="_Toc36980755"/>
+      <w:bookmarkStart w:id="90" w:name="_Toc36980755"/>
       <w:r>
         <w:t xml:space="preserve">Figure </w:t>
       </w:r>
@@ -14823,7 +14694,7 @@
       <w:r>
         <w:t xml:space="preserve"> Ensemble model – Boosting</w:t>
       </w:r>
-      <w:bookmarkEnd w:id="89"/>
+      <w:bookmarkEnd w:id="90"/>
     </w:p>
     <w:p>
       <w:pPr>
@@ -14850,7 +14721,7 @@
       <w:pPr>
         <w:pStyle w:val="Heading1"/>
       </w:pPr>
-      <w:bookmarkStart w:id="90" w:name="_Toc36980707"/>
+      <w:bookmarkStart w:id="91" w:name="_Toc36980707"/>
       <w:r>
         <w:t>I</w:t>
       </w:r>
@@ -14866,7 +14737,7 @@
       <w:r>
         <w:t>Model Performance</w:t>
       </w:r>
-      <w:bookmarkEnd w:id="90"/>
+      <w:bookmarkEnd w:id="91"/>
       <w:r>
         <w:t xml:space="preserve"> </w:t>
       </w:r>
@@ -14883,12 +14754,12 @@
       <w:pPr>
         <w:pStyle w:val="Heading2"/>
       </w:pPr>
-      <w:bookmarkStart w:id="91" w:name="_Toc36980708"/>
+      <w:bookmarkStart w:id="92" w:name="_Toc36980708"/>
       <w:r>
         <w:lastRenderedPageBreak/>
         <w:t>Naïve Bayes</w:t>
       </w:r>
-      <w:bookmarkEnd w:id="91"/>
+      <w:bookmarkEnd w:id="92"/>
     </w:p>
     <w:p>
       <w:pPr>
@@ -14949,7 +14820,7 @@
       <w:pPr>
         <w:pStyle w:val="Figuretxt"/>
       </w:pPr>
-      <w:bookmarkStart w:id="92" w:name="_Toc36980756"/>
+      <w:bookmarkStart w:id="93" w:name="_Toc36980756"/>
       <w:r>
         <w:t xml:space="preserve">Figure </w:t>
       </w:r>
@@ -14971,7 +14842,7 @@
       <w:r>
         <w:t xml:space="preserve"> Hyperparameter tuning – Naïve Bayes</w:t>
       </w:r>
-      <w:bookmarkEnd w:id="92"/>
+      <w:bookmarkEnd w:id="93"/>
     </w:p>
     <w:p>
       <w:pPr>
@@ -15007,12 +14878,12 @@
       <w:pPr>
         <w:pStyle w:val="Heading2"/>
       </w:pPr>
-      <w:bookmarkStart w:id="93" w:name="_Toc36980709"/>
+      <w:bookmarkStart w:id="94" w:name="_Toc36980709"/>
       <w:r>
         <w:lastRenderedPageBreak/>
         <w:t>Support Vector Classifier</w:t>
       </w:r>
-      <w:bookmarkEnd w:id="93"/>
+      <w:bookmarkEnd w:id="94"/>
     </w:p>
     <w:p>
       <w:pPr>
@@ -15127,12 +14998,12 @@
       <w:pPr>
         <w:pStyle w:val="Heading2"/>
       </w:pPr>
-      <w:bookmarkStart w:id="94" w:name="_Toc36980710"/>
+      <w:bookmarkStart w:id="95" w:name="_Toc36980710"/>
       <w:r>
         <w:lastRenderedPageBreak/>
         <w:t>Decision Tree</w:t>
       </w:r>
-      <w:bookmarkEnd w:id="94"/>
+      <w:bookmarkEnd w:id="95"/>
     </w:p>
     <w:p>
       <w:pPr>
@@ -15193,7 +15064,7 @@
       <w:pPr>
         <w:pStyle w:val="Figuretxt"/>
       </w:pPr>
-      <w:bookmarkStart w:id="95" w:name="_Toc36980757"/>
+      <w:bookmarkStart w:id="96" w:name="_Toc36980757"/>
       <w:r>
         <w:t xml:space="preserve">Figure </w:t>
       </w:r>
@@ -15215,7 +15086,7 @@
       <w:r>
         <w:t xml:space="preserve"> Decision Tree – Grid Search</w:t>
       </w:r>
-      <w:bookmarkEnd w:id="95"/>
+      <w:bookmarkEnd w:id="96"/>
     </w:p>
     <w:p>
       <w:pPr>
@@ -15272,12 +15143,12 @@
           <w:noProof/>
         </w:rPr>
       </w:pPr>
-      <w:bookmarkStart w:id="96" w:name="_Toc36980711"/>
+      <w:bookmarkStart w:id="97" w:name="_Toc36980711"/>
       <w:r>
         <w:lastRenderedPageBreak/>
         <w:t>Random Forest</w:t>
       </w:r>
-      <w:bookmarkEnd w:id="96"/>
+      <w:bookmarkEnd w:id="97"/>
     </w:p>
     <w:p>
       <w:pPr>
@@ -15338,7 +15209,7 @@
       <w:pPr>
         <w:pStyle w:val="Figuretxt"/>
       </w:pPr>
-      <w:bookmarkStart w:id="97" w:name="_Toc36980758"/>
+      <w:bookmarkStart w:id="98" w:name="_Toc36980758"/>
       <w:r>
         <w:t xml:space="preserve">Figure </w:t>
       </w:r>
@@ -15360,7 +15231,7 @@
       <w:r>
         <w:t xml:space="preserve"> Random Forest – Grid Search</w:t>
       </w:r>
-      <w:bookmarkEnd w:id="97"/>
+      <w:bookmarkEnd w:id="98"/>
     </w:p>
     <w:p>
       <w:r>
@@ -15371,22 +15242,14 @@
       <w:pPr>
         <w:pStyle w:val="Heading1"/>
       </w:pPr>
-      <w:bookmarkStart w:id="98" w:name="_Toc36980714"/>
+      <w:bookmarkStart w:id="99" w:name="_Toc36980714"/>
       <w:r>
         <w:t>Deep Learning Networks</w:t>
       </w:r>
     </w:p>
     <w:p>
       <w:r>
-        <w:t xml:space="preserve">In the basic models built so </w:t>
-      </w:r>
-      <w:proofErr w:type="gramStart"/>
-      <w:r>
-        <w:t>far</w:t>
-      </w:r>
-      <w:proofErr w:type="gramEnd"/>
-      <w:r>
-        <w:t xml:space="preserve"> the maximum accuracy we could reach was 5</w:t>
+        <w:t>In the basic models built so far the maximum accuracy we could reach was 5</w:t>
       </w:r>
       <w:r>
         <w:t>8</w:t>
@@ -15693,26 +15556,24 @@
       <w:r>
         <w:t>. DNN Model</w:t>
       </w:r>
-      <w:bookmarkStart w:id="99" w:name="_GoBack"/>
+    </w:p>
+    <w:p>
+      <w:pPr>
+        <w:pStyle w:val="Heading1"/>
+      </w:pPr>
+      <w:r>
+        <w:t>Challenges, A</w:t>
+      </w:r>
+      <w:r>
+        <w:t>pproach</w:t>
+      </w:r>
+      <w:r>
+        <w:t xml:space="preserve"> and Mitigation</w:t>
+      </w:r>
+      <w:r>
+        <w:t>:</w:t>
+      </w:r>
       <w:bookmarkEnd w:id="99"/>
-    </w:p>
-    <w:p>
-      <w:pPr>
-        <w:pStyle w:val="Heading1"/>
-      </w:pPr>
-      <w:r>
-        <w:t>Challenges, A</w:t>
-      </w:r>
-      <w:r>
-        <w:t>pproach</w:t>
-      </w:r>
-      <w:r>
-        <w:t xml:space="preserve"> and Mitigation</w:t>
-      </w:r>
-      <w:r>
-        <w:t>:</w:t>
-      </w:r>
-      <w:bookmarkEnd w:id="98"/>
     </w:p>
     <w:tbl>
       <w:tblPr>
@@ -16420,21 +16281,7 @@
               <w:rPr>
                 <w:szCs w:val="24"/>
               </w:rPr>
-              <w:t xml:space="preserve">The team </w:t>
-            </w:r>
-            <w:proofErr w:type="gramStart"/>
-            <w:r>
-              <w:rPr>
-                <w:szCs w:val="24"/>
-              </w:rPr>
-              <w:t>is located in</w:t>
-            </w:r>
-            <w:proofErr w:type="gramEnd"/>
-            <w:r>
-              <w:rPr>
-                <w:szCs w:val="24"/>
-              </w:rPr>
-              <w:t xml:space="preserve"> different parts of the country and the course is completely online which posed a challenge in </w:t>
+              <w:t xml:space="preserve">The team is located in different parts of the country and the course is completely online which posed a challenge in </w:t>
             </w:r>
             <w:r>
               <w:rPr>
@@ -16600,6 +16447,7 @@
       </w:pPr>
       <w:bookmarkStart w:id="100" w:name="_Toc36980715"/>
       <w:r>
+        <w:lastRenderedPageBreak/>
         <w:t>Code and Deliverables</w:t>
       </w:r>
       <w:r>
@@ -16909,15 +16757,7 @@
       </w:r>
       <w:proofErr w:type="spellEnd"/>
       <w:r>
-        <w:t xml:space="preserve"> the majority class of Group_0 </w:t>
-      </w:r>
-      <w:proofErr w:type="gramStart"/>
-      <w:r>
-        <w:t>an</w:t>
-      </w:r>
-      <w:proofErr w:type="gramEnd"/>
-      <w:r>
-        <w:t xml:space="preserve"> d Group_8 would lead to better results than </w:t>
+        <w:t xml:space="preserve"> the majority class of Group_0 an d Group_8 would lead to better results than </w:t>
       </w:r>
       <w:proofErr w:type="spellStart"/>
       <w:r>
@@ -17395,7 +17235,7 @@
 </file>
 
 <file path=word/endnotes.xml><?xml version="1.0" encoding="utf-8"?>
-<w:endnotes xmlns:wpc="http://schemas.microsoft.com/office/word/2010/wordprocessingCanvas" xmlns:cx="http://schemas.microsoft.com/office/drawing/2014/chartex" xmlns:cx1="http://schemas.microsoft.com/office/drawing/2015/9/8/chartex" xmlns:cx2="http://schemas.microsoft.com/office/drawing/2015/10/21/chartex" xmlns:cx3="http://schemas.microsoft.com/office/drawing/2016/5/9/chartex" xmlns:cx4="http://schemas.microsoft.com/office/drawing/2016/5/10/chartex" xmlns:cx5="http://schemas.microsoft.com/office/drawing/2016/5/11/chartex" xmlns:cx6="http://schemas.microsoft.com/office/drawing/2016/5/12/chartex" xmlns:cx7="http://schemas.microsoft.com/office/drawing/2016/5/13/chartex" xmlns:cx8="http://schemas.microsoft.com/office/drawing/2016/5/14/chartex" xmlns:mc="http://schemas.openxmlformats.org/markup-compatibility/2006" xmlns:aink="http://schemas.microsoft.com/office/drawing/2016/ink" xmlns:o="urn:schemas-microsoft-com:office:office" xmlns:r="http://schemas.openxmlformats.org/officeDocument/2006/relationships" xmlns:m="http://schemas.openxmlformats.org/officeDocument/2006/math" xmlns:v="urn:schemas-microsoft-com:vml" xmlns:wp14="http://schemas.microsoft.com/office/word/2010/wordprocessingDrawing" xmlns:wp="http://schemas.openxmlformats.org/drawingml/2006/wordprocessingDrawing" xmlns:w10="urn:schemas-microsoft-com:office:word" xmlns:w="http://schemas.openxmlformats.org/wordprocessingml/2006/main" xmlns:w14="http://schemas.microsoft.com/office/word/2010/wordml" xmlns:w15="http://schemas.microsoft.com/office/word/2012/wordml" xmlns:w16se="http://schemas.microsoft.com/office/word/2015/wordml/symex" xmlns:wpg="http://schemas.microsoft.com/office/word/2010/wordprocessingGroup" xmlns:wpi="http://schemas.microsoft.com/office/word/2010/wordprocessingInk" xmlns:wne="http://schemas.microsoft.com/office/word/2006/wordml" xmlns:wps="http://schemas.microsoft.com/office/word/2010/wordprocessingShape" mc:Ignorable="w14 w15 w16se wp14">
+<w:endnotes xmlns:wpc="http://schemas.microsoft.com/office/word/2010/wordprocessingCanvas" xmlns:cx="http://schemas.microsoft.com/office/drawing/2014/chartex" xmlns:mc="http://schemas.openxmlformats.org/markup-compatibility/2006" xmlns:o="urn:schemas-microsoft-com:office:office" xmlns:r="http://schemas.openxmlformats.org/officeDocument/2006/relationships" xmlns:m="http://schemas.openxmlformats.org/officeDocument/2006/math" xmlns:v="urn:schemas-microsoft-com:vml" xmlns:wp14="http://schemas.microsoft.com/office/word/2010/wordprocessingDrawing" xmlns:wp="http://schemas.openxmlformats.org/drawingml/2006/wordprocessingDrawing" xmlns:w10="urn:schemas-microsoft-com:office:word" xmlns:w="http://schemas.openxmlformats.org/wordprocessingml/2006/main" xmlns:w14="http://schemas.microsoft.com/office/word/2010/wordml" xmlns:w15="http://schemas.microsoft.com/office/word/2012/wordml" xmlns:w16se="http://schemas.microsoft.com/office/word/2015/wordml/symex" xmlns:wpg="http://schemas.microsoft.com/office/word/2010/wordprocessingGroup" xmlns:wpi="http://schemas.microsoft.com/office/word/2010/wordprocessingInk" xmlns:wne="http://schemas.microsoft.com/office/word/2006/wordml" xmlns:wps="http://schemas.microsoft.com/office/word/2010/wordprocessingShape" mc:Ignorable="w14 w15 w16se wp14">
   <w:endnote w:type="separator" w:id="-1">
     <w:p>
       <w:pPr>
@@ -17420,7 +17260,7 @@
 </file>
 
 <file path=word/footer1.xml><?xml version="1.0" encoding="utf-8"?>
-<w:ftr xmlns:wpc="http://schemas.microsoft.com/office/word/2010/wordprocessingCanvas" xmlns:cx="http://schemas.microsoft.com/office/drawing/2014/chartex" xmlns:cx1="http://schemas.microsoft.com/office/drawing/2015/9/8/chartex" xmlns:cx2="http://schemas.microsoft.com/office/drawing/2015/10/21/chartex" xmlns:cx3="http://schemas.microsoft.com/office/drawing/2016/5/9/chartex" xmlns:cx4="http://schemas.microsoft.com/office/drawing/2016/5/10/chartex" xmlns:cx5="http://schemas.microsoft.com/office/drawing/2016/5/11/chartex" xmlns:cx6="http://schemas.microsoft.com/office/drawing/2016/5/12/chartex" xmlns:cx7="http://schemas.microsoft.com/office/drawing/2016/5/13/chartex" xmlns:cx8="http://schemas.microsoft.com/office/drawing/2016/5/14/chartex" xmlns:mc="http://schemas.openxmlformats.org/markup-compatibility/2006" xmlns:aink="http://schemas.microsoft.com/office/drawing/2016/ink" xmlns:o="urn:schemas-microsoft-com:office:office" xmlns:r="http://schemas.openxmlformats.org/officeDocument/2006/relationships" xmlns:m="http://schemas.openxmlformats.org/officeDocument/2006/math" xmlns:v="urn:schemas-microsoft-com:vml" xmlns:wp14="http://schemas.microsoft.com/office/word/2010/wordprocessingDrawing" xmlns:wp="http://schemas.openxmlformats.org/drawingml/2006/wordprocessingDrawing" xmlns:w10="urn:schemas-microsoft-com:office:word" xmlns:w="http://schemas.openxmlformats.org/wordprocessingml/2006/main" xmlns:w14="http://schemas.microsoft.com/office/word/2010/wordml" xmlns:w15="http://schemas.microsoft.com/office/word/2012/wordml" xmlns:w16se="http://schemas.microsoft.com/office/word/2015/wordml/symex" xmlns:wpg="http://schemas.microsoft.com/office/word/2010/wordprocessingGroup" xmlns:wpi="http://schemas.microsoft.com/office/word/2010/wordprocessingInk" xmlns:wne="http://schemas.microsoft.com/office/word/2006/wordml" xmlns:wps="http://schemas.microsoft.com/office/word/2010/wordprocessingShape" mc:Ignorable="w14 w15 w16se wp14">
+<w:ftr xmlns:wpc="http://schemas.microsoft.com/office/word/2010/wordprocessingCanvas" xmlns:cx="http://schemas.microsoft.com/office/drawing/2014/chartex" xmlns:mc="http://schemas.openxmlformats.org/markup-compatibility/2006" xmlns:o="urn:schemas-microsoft-com:office:office" xmlns:r="http://schemas.openxmlformats.org/officeDocument/2006/relationships" xmlns:m="http://schemas.openxmlformats.org/officeDocument/2006/math" xmlns:v="urn:schemas-microsoft-com:vml" xmlns:wp14="http://schemas.microsoft.com/office/word/2010/wordprocessingDrawing" xmlns:wp="http://schemas.openxmlformats.org/drawingml/2006/wordprocessingDrawing" xmlns:w10="urn:schemas-microsoft-com:office:word" xmlns:w="http://schemas.openxmlformats.org/wordprocessingml/2006/main" xmlns:w14="http://schemas.microsoft.com/office/word/2010/wordml" xmlns:w15="http://schemas.microsoft.com/office/word/2012/wordml" xmlns:w16se="http://schemas.microsoft.com/office/word/2015/wordml/symex" xmlns:wpg="http://schemas.microsoft.com/office/word/2010/wordprocessingGroup" xmlns:wpi="http://schemas.microsoft.com/office/word/2010/wordprocessingInk" xmlns:wne="http://schemas.microsoft.com/office/word/2006/wordml" xmlns:wps="http://schemas.microsoft.com/office/word/2010/wordprocessingShape" mc:Ignorable="w14 w15 w16se wp14">
   <w:sdt>
     <w:sdtPr>
       <w:id w:val="880058220"/>
@@ -17481,7 +17321,7 @@
             <w:noProof/>
             <w:sz w:val="20"/>
           </w:rPr>
-          <w:t>45</w:t>
+          <w:t>21</w:t>
         </w:r>
         <w:r>
           <w:rPr>
@@ -17550,7 +17390,7 @@
 </file>
 
 <file path=word/footnotes.xml><?xml version="1.0" encoding="utf-8"?>
-<w:footnotes xmlns:wpc="http://schemas.microsoft.com/office/word/2010/wordprocessingCanvas" xmlns:cx="http://schemas.microsoft.com/office/drawing/2014/chartex" xmlns:cx1="http://schemas.microsoft.com/office/drawing/2015/9/8/chartex" xmlns:cx2="http://schemas.microsoft.com/office/drawing/2015/10/21/chartex" xmlns:cx3="http://schemas.microsoft.com/office/drawing/2016/5/9/chartex" xmlns:cx4="http://schemas.microsoft.com/office/drawing/2016/5/10/chartex" xmlns:cx5="http://schemas.microsoft.com/office/drawing/2016/5/11/chartex" xmlns:cx6="http://schemas.microsoft.com/office/drawing/2016/5/12/chartex" xmlns:cx7="http://schemas.microsoft.com/office/drawing/2016/5/13/chartex" xmlns:cx8="http://schemas.microsoft.com/office/drawing/2016/5/14/chartex" xmlns:mc="http://schemas.openxmlformats.org/markup-compatibility/2006" xmlns:aink="http://schemas.microsoft.com/office/drawing/2016/ink" xmlns:o="urn:schemas-microsoft-com:office:office" xmlns:r="http://schemas.openxmlformats.org/officeDocument/2006/relationships" xmlns:m="http://schemas.openxmlformats.org/officeDocument/2006/math" xmlns:v="urn:schemas-microsoft-com:vml" xmlns:wp14="http://schemas.microsoft.com/office/word/2010/wordprocessingDrawing" xmlns:wp="http://schemas.openxmlformats.org/drawingml/2006/wordprocessingDrawing" xmlns:w10="urn:schemas-microsoft-com:office:word" xmlns:w="http://schemas.openxmlformats.org/wordprocessingml/2006/main" xmlns:w14="http://schemas.microsoft.com/office/word/2010/wordml" xmlns:w15="http://schemas.microsoft.com/office/word/2012/wordml" xmlns:w16se="http://schemas.microsoft.com/office/word/2015/wordml/symex" xmlns:wpg="http://schemas.microsoft.com/office/word/2010/wordprocessingGroup" xmlns:wpi="http://schemas.microsoft.com/office/word/2010/wordprocessingInk" xmlns:wne="http://schemas.microsoft.com/office/word/2006/wordml" xmlns:wps="http://schemas.microsoft.com/office/word/2010/wordprocessingShape" mc:Ignorable="w14 w15 w16se wp14">
+<w:footnotes xmlns:wpc="http://schemas.microsoft.com/office/word/2010/wordprocessingCanvas" xmlns:cx="http://schemas.microsoft.com/office/drawing/2014/chartex" xmlns:mc="http://schemas.openxmlformats.org/markup-compatibility/2006" xmlns:o="urn:schemas-microsoft-com:office:office" xmlns:r="http://schemas.openxmlformats.org/officeDocument/2006/relationships" xmlns:m="http://schemas.openxmlformats.org/officeDocument/2006/math" xmlns:v="urn:schemas-microsoft-com:vml" xmlns:wp14="http://schemas.microsoft.com/office/word/2010/wordprocessingDrawing" xmlns:wp="http://schemas.openxmlformats.org/drawingml/2006/wordprocessingDrawing" xmlns:w10="urn:schemas-microsoft-com:office:word" xmlns:w="http://schemas.openxmlformats.org/wordprocessingml/2006/main" xmlns:w14="http://schemas.microsoft.com/office/word/2010/wordml" xmlns:w15="http://schemas.microsoft.com/office/word/2012/wordml" xmlns:w16se="http://schemas.microsoft.com/office/word/2015/wordml/symex" xmlns:wpg="http://schemas.microsoft.com/office/word/2010/wordprocessingGroup" xmlns:wpi="http://schemas.microsoft.com/office/word/2010/wordprocessingInk" xmlns:wne="http://schemas.microsoft.com/office/word/2006/wordml" xmlns:wps="http://schemas.microsoft.com/office/word/2010/wordprocessingShape" mc:Ignorable="w14 w15 w16se wp14">
   <w:footnote w:type="separator" w:id="-1">
     <w:p>
       <w:pPr>
@@ -17577,7 +17417,7 @@
 </file>
 
 <file path=word/header1.xml><?xml version="1.0" encoding="utf-8"?>
-<w:hdr xmlns:wpc="http://schemas.microsoft.com/office/word/2010/wordprocessingCanvas" xmlns:cx="http://schemas.microsoft.com/office/drawing/2014/chartex" xmlns:cx1="http://schemas.microsoft.com/office/drawing/2015/9/8/chartex" xmlns:cx2="http://schemas.microsoft.com/office/drawing/2015/10/21/chartex" xmlns:cx3="http://schemas.microsoft.com/office/drawing/2016/5/9/chartex" xmlns:cx4="http://schemas.microsoft.com/office/drawing/2016/5/10/chartex" xmlns:cx5="http://schemas.microsoft.com/office/drawing/2016/5/11/chartex" xmlns:cx6="http://schemas.microsoft.com/office/drawing/2016/5/12/chartex" xmlns:cx7="http://schemas.microsoft.com/office/drawing/2016/5/13/chartex" xmlns:cx8="http://schemas.microsoft.com/office/drawing/2016/5/14/chartex" xmlns:mc="http://schemas.openxmlformats.org/markup-compatibility/2006" xmlns:aink="http://schemas.microsoft.com/office/drawing/2016/ink" xmlns:o="urn:schemas-microsoft-com:office:office" xmlns:r="http://schemas.openxmlformats.org/officeDocument/2006/relationships" xmlns:m="http://schemas.openxmlformats.org/officeDocument/2006/math" xmlns:v="urn:schemas-microsoft-com:vml" xmlns:wp14="http://schemas.microsoft.com/office/word/2010/wordprocessingDrawing" xmlns:wp="http://schemas.openxmlformats.org/drawingml/2006/wordprocessingDrawing" xmlns:w10="urn:schemas-microsoft-com:office:word" xmlns:w="http://schemas.openxmlformats.org/wordprocessingml/2006/main" xmlns:w14="http://schemas.microsoft.com/office/word/2010/wordml" xmlns:w15="http://schemas.microsoft.com/office/word/2012/wordml" xmlns:w16se="http://schemas.microsoft.com/office/word/2015/wordml/symex" xmlns:wpg="http://schemas.microsoft.com/office/word/2010/wordprocessingGroup" xmlns:wpi="http://schemas.microsoft.com/office/word/2010/wordprocessingInk" xmlns:wne="http://schemas.microsoft.com/office/word/2006/wordml" xmlns:wps="http://schemas.microsoft.com/office/word/2010/wordprocessingShape" mc:Ignorable="w14 w15 w16se wp14">
+<w:hdr xmlns:wpc="http://schemas.microsoft.com/office/word/2010/wordprocessingCanvas" xmlns:cx="http://schemas.microsoft.com/office/drawing/2014/chartex" xmlns:mc="http://schemas.openxmlformats.org/markup-compatibility/2006" xmlns:o="urn:schemas-microsoft-com:office:office" xmlns:r="http://schemas.openxmlformats.org/officeDocument/2006/relationships" xmlns:m="http://schemas.openxmlformats.org/officeDocument/2006/math" xmlns:v="urn:schemas-microsoft-com:vml" xmlns:wp14="http://schemas.microsoft.com/office/word/2010/wordprocessingDrawing" xmlns:wp="http://schemas.openxmlformats.org/drawingml/2006/wordprocessingDrawing" xmlns:w10="urn:schemas-microsoft-com:office:word" xmlns:w="http://schemas.openxmlformats.org/wordprocessingml/2006/main" xmlns:w14="http://schemas.microsoft.com/office/word/2010/wordml" xmlns:w15="http://schemas.microsoft.com/office/word/2012/wordml" xmlns:w16se="http://schemas.microsoft.com/office/word/2015/wordml/symex" xmlns:wpg="http://schemas.microsoft.com/office/word/2010/wordprocessingGroup" xmlns:wpi="http://schemas.microsoft.com/office/word/2010/wordprocessingInk" xmlns:wne="http://schemas.microsoft.com/office/word/2006/wordml" xmlns:wps="http://schemas.microsoft.com/office/word/2010/wordprocessingShape" mc:Ignorable="w14 w15 w16se wp14">
   <w:p>
     <w:pPr>
       <w:pStyle w:val="Footer"/>
@@ -17659,7 +17499,7 @@
 </file>
 
 <file path=word/numbering.xml><?xml version="1.0" encoding="utf-8"?>
-<w:numbering xmlns:wpc="http://schemas.microsoft.com/office/word/2010/wordprocessingCanvas" xmlns:cx="http://schemas.microsoft.com/office/drawing/2014/chartex" xmlns:cx1="http://schemas.microsoft.com/office/drawing/2015/9/8/chartex" xmlns:cx2="http://schemas.microsoft.com/office/drawing/2015/10/21/chartex" xmlns:cx3="http://schemas.microsoft.com/office/drawing/2016/5/9/chartex" xmlns:cx4="http://schemas.microsoft.com/office/drawing/2016/5/10/chartex" xmlns:cx5="http://schemas.microsoft.com/office/drawing/2016/5/11/chartex" xmlns:cx6="http://schemas.microsoft.com/office/drawing/2016/5/12/chartex" xmlns:cx7="http://schemas.microsoft.com/office/drawing/2016/5/13/chartex" xmlns:cx8="http://schemas.microsoft.com/office/drawing/2016/5/14/chartex" xmlns:mc="http://schemas.openxmlformats.org/markup-compatibility/2006" xmlns:aink="http://schemas.microsoft.com/office/drawing/2016/ink" xmlns:o="urn:schemas-microsoft-com:office:office" xmlns:r="http://schemas.openxmlformats.org/officeDocument/2006/relationships" xmlns:m="http://schemas.openxmlformats.org/officeDocument/2006/math" xmlns:v="urn:schemas-microsoft-com:vml" xmlns:wp14="http://schemas.microsoft.com/office/word/2010/wordprocessingDrawing" xmlns:wp="http://schemas.openxmlformats.org/drawingml/2006/wordprocessingDrawing" xmlns:w10="urn:schemas-microsoft-com:office:word" xmlns:w="http://schemas.openxmlformats.org/wordprocessingml/2006/main" xmlns:w14="http://schemas.microsoft.com/office/word/2010/wordml" xmlns:w15="http://schemas.microsoft.com/office/word/2012/wordml" xmlns:w16se="http://schemas.microsoft.com/office/word/2015/wordml/symex" xmlns:wpg="http://schemas.microsoft.com/office/word/2010/wordprocessingGroup" xmlns:wpi="http://schemas.microsoft.com/office/word/2010/wordprocessingInk" xmlns:wne="http://schemas.microsoft.com/office/word/2006/wordml" xmlns:wps="http://schemas.microsoft.com/office/word/2010/wordprocessingShape" mc:Ignorable="w14 w15 w16se wp14">
+<w:numbering xmlns:wpc="http://schemas.microsoft.com/office/word/2010/wordprocessingCanvas" xmlns:cx="http://schemas.microsoft.com/office/drawing/2014/chartex" xmlns:mc="http://schemas.openxmlformats.org/markup-compatibility/2006" xmlns:o="urn:schemas-microsoft-com:office:office" xmlns:r="http://schemas.openxmlformats.org/officeDocument/2006/relationships" xmlns:m="http://schemas.openxmlformats.org/officeDocument/2006/math" xmlns:v="urn:schemas-microsoft-com:vml" xmlns:wp14="http://schemas.microsoft.com/office/word/2010/wordprocessingDrawing" xmlns:wp="http://schemas.openxmlformats.org/drawingml/2006/wordprocessingDrawing" xmlns:w10="urn:schemas-microsoft-com:office:word" xmlns:w="http://schemas.openxmlformats.org/wordprocessingml/2006/main" xmlns:w14="http://schemas.microsoft.com/office/word/2010/wordml" xmlns:w15="http://schemas.microsoft.com/office/word/2012/wordml" xmlns:w16se="http://schemas.microsoft.com/office/word/2015/wordml/symex" xmlns:wpg="http://schemas.microsoft.com/office/word/2010/wordprocessingGroup" xmlns:wpi="http://schemas.microsoft.com/office/word/2010/wordprocessingInk" xmlns:wne="http://schemas.microsoft.com/office/word/2006/wordml" xmlns:wps="http://schemas.microsoft.com/office/word/2010/wordprocessingShape" mc:Ignorable="w14 w15 w16se wp14">
   <w:abstractNum w:abstractNumId="0" w15:restartNumberingAfterBreak="0">
     <w:nsid w:val="03951024"/>
     <w:multiLevelType w:val="hybridMultilevel"/>
@@ -23355,7 +23195,7 @@
       </w:pPr>
     </w:pPrDefault>
   </w:docDefaults>
-  <w:latentStyles w:defLockedState="0" w:defUIPriority="99" w:defSemiHidden="0" w:defUnhideWhenUsed="0" w:defQFormat="0" w:count="374">
+  <w:latentStyles w:defLockedState="0" w:defUIPriority="99" w:defSemiHidden="0" w:defUnhideWhenUsed="0" w:defQFormat="0" w:count="371">
     <w:lsdException w:name="Normal" w:uiPriority="0" w:qFormat="1"/>
     <w:lsdException w:name="heading 1" w:uiPriority="9" w:qFormat="1"/>
     <w:lsdException w:name="heading 2" w:semiHidden="1" w:uiPriority="9" w:unhideWhenUsed="1" w:qFormat="1"/>
@@ -23727,9 +23567,6 @@
     <w:lsdException w:name="List Table 5 Dark Accent 6" w:uiPriority="50"/>
     <w:lsdException w:name="List Table 6 Colorful Accent 6" w:uiPriority="51"/>
     <w:lsdException w:name="List Table 7 Colorful Accent 6" w:uiPriority="52"/>
-    <w:lsdException w:name="Mention" w:semiHidden="1" w:unhideWhenUsed="1"/>
-    <w:lsdException w:name="Smart Hyperlink" w:semiHidden="1" w:unhideWhenUsed="1"/>
-    <w:lsdException w:name="Hashtag" w:semiHidden="1" w:unhideWhenUsed="1"/>
   </w:latentStyles>
   <w:style w:type="paragraph" w:default="1" w:styleId="Normal">
     <w:name w:val="Normal"/>
@@ -23840,6 +23677,7 @@
   <w:style w:type="character" w:default="1" w:styleId="DefaultParagraphFont">
     <w:name w:val="Default Paragraph Font"/>
     <w:uiPriority w:val="1"/>
+    <w:semiHidden/>
     <w:unhideWhenUsed/>
   </w:style>
   <w:style w:type="table" w:default="1" w:styleId="TableNormal">
@@ -24848,7 +24686,7 @@
       </w:rPr>
     </w:tblStylePr>
   </w:style>
-  <w:style w:type="character" w:styleId="Mention">
+  <w:style w:type="character" w:customStyle="1" w:styleId="Mention">
     <w:name w:val="Mention"/>
     <w:basedOn w:val="DefaultParagraphFont"/>
     <w:uiPriority w:val="99"/>
@@ -25129,7 +24967,7 @@
 </file>
 
 <file path=customXml/itemProps1.xml><?xml version="1.0" encoding="utf-8"?>
-<ds:datastoreItem xmlns:ds="http://schemas.openxmlformats.org/officeDocument/2006/customXml" ds:itemID="{89D3F0A2-4264-402C-912A-6E51204F6D04}">
+<ds:datastoreItem xmlns:ds="http://schemas.openxmlformats.org/officeDocument/2006/customXml" ds:itemID="{419305E3-90A1-4B65-BCE6-61618AC159FD}">
   <ds:schemaRefs>
     <ds:schemaRef ds:uri="http://schemas.openxmlformats.org/officeDocument/2006/bibliography"/>
   </ds:schemaRefs>

</xml_diff>

<commit_message>
Update Final Report_Group 3 NLP.docx
</commit_message>
<xml_diff>
--- a/Final Report_Group 3 NLP.docx
+++ b/Final Report_Group 3 NLP.docx
@@ -15535,10 +15535,10 @@
       </w:pPr>
       <w:r>
         <w:drawing>
-          <wp:inline distT="0" distB="0" distL="0" distR="0" wp14:anchorId="45B28894" wp14:editId="6CE8A47D">
-            <wp:extent cx="4330700" cy="1606550"/>
+          <wp:inline distT="0" distB="0" distL="0" distR="0" wp14:anchorId="16982D4B" wp14:editId="0F18FBA4">
+            <wp:extent cx="4229100" cy="996950"/>
             <wp:effectExtent l="0" t="0" r="0" b="0"/>
-            <wp:docPr id="4" name="Picture 4"/>
+            <wp:docPr id="26" name="Picture 26"/>
             <wp:cNvGraphicFramePr>
               <a:graphicFrameLocks xmlns:a="http://schemas.openxmlformats.org/drawingml/2006/main" noChangeAspect="1"/>
             </wp:cNvGraphicFramePr>
@@ -15563,7 +15563,7 @@
                   <pic:spPr bwMode="auto">
                     <a:xfrm>
                       <a:off x="0" y="0"/>
-                      <a:ext cx="4330700" cy="1606550"/>
+                      <a:ext cx="4229100" cy="996950"/>
                     </a:xfrm>
                     <a:prstGeom prst="rect">
                       <a:avLst/>
@@ -15626,12 +15626,11 @@
         <w:pStyle w:val="figure"/>
       </w:pPr>
       <w:r>
-        <w:lastRenderedPageBreak/>
         <w:drawing>
-          <wp:inline distT="0" distB="0" distL="0" distR="0" wp14:anchorId="39F91DB0" wp14:editId="72772D30">
-            <wp:extent cx="2584450" cy="1955800"/>
-            <wp:effectExtent l="0" t="0" r="6350" b="6350"/>
-            <wp:docPr id="14" name="Picture 14"/>
+          <wp:inline distT="0" distB="0" distL="0" distR="0" wp14:anchorId="48FDA502" wp14:editId="481F9B5D">
+            <wp:extent cx="2978686" cy="1810438"/>
+            <wp:effectExtent l="0" t="0" r="0" b="0"/>
+            <wp:docPr id="22" name="Picture 8"/>
             <wp:cNvGraphicFramePr>
               <a:graphicFrameLocks xmlns:a="http://schemas.openxmlformats.org/drawingml/2006/main" noChangeAspect="1"/>
             </wp:cNvGraphicFramePr>
@@ -15639,11 +15638,13 @@
               <a:graphicData uri="http://schemas.openxmlformats.org/drawingml/2006/picture">
                 <pic:pic xmlns:pic="http://schemas.openxmlformats.org/drawingml/2006/picture">
                   <pic:nvPicPr>
-                    <pic:cNvPr id="1" name=""/>
-                    <pic:cNvPicPr/>
+                    <pic:cNvPr id="9" name="Picture 8"/>
+                    <pic:cNvPicPr>
+                      <a:picLocks noChangeAspect="1"/>
+                    </pic:cNvPicPr>
                   </pic:nvPicPr>
                   <pic:blipFill rotWithShape="1">
-                    <a:blip r:embed="rId64" cstate="print">
+                    <a:blip r:embed="rId64" cstate="email">
                       <a:extLst>
                         <a:ext uri="{28A0092B-C50C-407E-A947-70E740481C1C}">
                           <a14:useLocalDpi xmlns:a14="http://schemas.microsoft.com/office/drawing/2010/main"/>
@@ -15653,22 +15654,14 @@
                     <a:srcRect/>
                     <a:stretch/>
                   </pic:blipFill>
-                  <pic:spPr bwMode="auto">
+                  <pic:spPr>
                     <a:xfrm>
                       <a:off x="0" y="0"/>
-                      <a:ext cx="2584450" cy="1955800"/>
+                      <a:ext cx="2988890" cy="1816640"/>
                     </a:xfrm>
                     <a:prstGeom prst="rect">
                       <a:avLst/>
                     </a:prstGeom>
-                    <a:ln>
-                      <a:noFill/>
-                    </a:ln>
-                    <a:extLst>
-                      <a:ext uri="{53640926-AAD7-44D8-BBD7-CCE9431645EC}">
-                        <a14:shadowObscured xmlns:a14="http://schemas.microsoft.com/office/drawing/2010/main"/>
-                      </a:ext>
-                    </a:extLst>
                   </pic:spPr>
                 </pic:pic>
               </a:graphicData>
@@ -15705,14 +15698,42 @@
     </w:p>
     <w:p>
       <w:r>
-        <w:t>The total parameters in this model is 4,504,747 with 4,504,427 trainable parameters</w:t>
-      </w:r>
-    </w:p>
-    <w:p>
-      <w:pPr>
-        <w:pStyle w:val="Heading1"/>
-      </w:pPr>
-      <w:r>
+        <w:t>The total parameters in this mod</w:t>
+      </w:r>
+      <w:r>
+        <w:t>el is 491</w:t>
+      </w:r>
+      <w:r>
+        <w:t>,</w:t>
+      </w:r>
+      <w:r>
+        <w:t>888</w:t>
+      </w:r>
+      <w:r>
+        <w:t xml:space="preserve"> with </w:t>
+      </w:r>
+      <w:r>
+        <w:t>491</w:t>
+      </w:r>
+      <w:r>
+        <w:t>,7</w:t>
+      </w:r>
+      <w:r>
+        <w:t>60</w:t>
+      </w:r>
+      <w:r>
+        <w:t xml:space="preserve"> trainable parameters</w:t>
+      </w:r>
+      <w:r>
+        <w:t>. The raining accuracy met is 90.6%, testing accuracy is 88.1% and validation accuracy is 87.8%</w:t>
+      </w:r>
+    </w:p>
+    <w:p>
+      <w:pPr>
+        <w:pStyle w:val="Heading2"/>
+      </w:pPr>
+      <w:r>
+        <w:lastRenderedPageBreak/>
         <w:t>DNN</w:t>
       </w:r>
     </w:p>
@@ -15734,7 +15755,12 @@
       </w:r>
       <w:proofErr w:type="spellEnd"/>
       <w:r>
-        <w:t>, word embedding, or etc. The output layer houses neurons equal to the number of classes for multi-class classification and only one ne</w:t>
+        <w:t>, word embedding, or etc. The output layer houses neurons equ</w:t>
+      </w:r>
+      <w:bookmarkStart w:id="99" w:name="_GoBack"/>
+      <w:bookmarkEnd w:id="99"/>
+      <w:r>
+        <w:t>al to the number of classes for multi-class classification and only one ne</w:t>
       </w:r>
       <w:r>
         <w:t>uron for binary classification.</w:t>
@@ -15842,6 +15868,7 @@
         <w:pStyle w:val="figure"/>
       </w:pPr>
       <w:r>
+        <w:lastRenderedPageBreak/>
         <w:drawing>
           <wp:inline distT="0" distB="0" distL="0" distR="0" wp14:anchorId="48E1B9BB" wp14:editId="62F51D3F">
             <wp:extent cx="2844800" cy="1841500"/>
@@ -16115,11 +16142,7 @@
               <w:t xml:space="preserve"> = 367</w:t>
             </w:r>
             <w:r>
-              <w:t xml:space="preserve"> in all </w:t>
-            </w:r>
-            <w:r>
-              <w:lastRenderedPageBreak/>
-              <w:t>the 4 layers of the NN.</w:t>
+              <w:t xml:space="preserve"> in all the 4 layers of the NN.</w:t>
             </w:r>
             <w:r>
               <w:t xml:space="preserve"> Dropout =0.5.</w:t>
@@ -16132,7 +16155,6 @@
           </w:tcPr>
           <w:p>
             <w:r>
-              <w:lastRenderedPageBreak/>
               <w:t>85.30</w:t>
             </w:r>
           </w:p>
@@ -16570,6 +16592,7 @@
           </w:tcPr>
           <w:p>
             <w:r>
+              <w:lastRenderedPageBreak/>
               <w:t>DNN9</w:t>
             </w:r>
           </w:p>
@@ -16815,7 +16838,6 @@
               <w:rPr>
                 <w:szCs w:val="24"/>
               </w:rPr>
-              <w:lastRenderedPageBreak/>
               <w:t>Personal machines used for the project has limited in storage and processing power.</w:t>
             </w:r>
           </w:p>
@@ -17153,7 +17175,15 @@
                 <w:rFonts w:cs="Segoe UI"/>
                 <w:szCs w:val="24"/>
               </w:rPr>
-              <w:t>Data collected from the systems would be noisy with extra characters like punctuations, html texts, special characters etc.</w:t>
+              <w:t xml:space="preserve">Data collected from the systems would be noisy </w:t>
+            </w:r>
+            <w:r>
+              <w:rPr>
+                <w:rFonts w:cs="Segoe UI"/>
+                <w:szCs w:val="24"/>
+              </w:rPr>
+              <w:lastRenderedPageBreak/>
+              <w:t>with extra characters like punctuations, html texts, special characters etc.</w:t>
             </w:r>
           </w:p>
         </w:tc>
@@ -17176,7 +17206,15 @@
               <w:rPr>
                 <w:szCs w:val="24"/>
               </w:rPr>
-              <w:t>Cleaning data is the primary task to any data modelling problem. We spend a considerable amount of time cleaning the data and preparing it for modelling.</w:t>
+              <w:lastRenderedPageBreak/>
+              <w:t xml:space="preserve">Cleaning data is the primary task to any data modelling </w:t>
+            </w:r>
+            <w:r>
+              <w:rPr>
+                <w:szCs w:val="24"/>
+              </w:rPr>
+              <w:lastRenderedPageBreak/>
+              <w:t>problem. We spend a considerable amount of time cleaning the data and preparing it for modelling.</w:t>
             </w:r>
           </w:p>
         </w:tc>
@@ -17200,7 +17238,15 @@
               <w:rPr>
                 <w:szCs w:val="24"/>
               </w:rPr>
-              <w:t>In the view of preparing the data for modelling, we must first clean the data. This has been accomplished using NLTK and RE (regular expressions) Libraries.</w:t>
+              <w:lastRenderedPageBreak/>
+              <w:t xml:space="preserve">In the view of preparing the data for modelling, we must first clean </w:t>
+            </w:r>
+            <w:r>
+              <w:rPr>
+                <w:szCs w:val="24"/>
+              </w:rPr>
+              <w:lastRenderedPageBreak/>
+              <w:t>the data. This has been accomplished using NLTK and RE (regular expressions) Libraries.</w:t>
             </w:r>
           </w:p>
         </w:tc>
@@ -17237,6 +17283,7 @@
                 <w:b/>
                 <w:szCs w:val="24"/>
               </w:rPr>
+              <w:lastRenderedPageBreak/>
               <w:t>Multi-lingual data</w:t>
             </w:r>
           </w:p>
@@ -17290,15 +17337,7 @@
                 <w:rFonts w:cs="Segoe UI"/>
                 <w:szCs w:val="24"/>
               </w:rPr>
-              <w:t xml:space="preserve">We checked if libraries from Google Translate and other language translation modules would work for our purpose. However, the limitations exceeded the cause. As a part of the text processing activity, English text has been </w:t>
-            </w:r>
-            <w:r>
-              <w:rPr>
-                <w:rFonts w:cs="Segoe UI"/>
-                <w:szCs w:val="24"/>
-              </w:rPr>
-              <w:lastRenderedPageBreak/>
-              <w:t>considered and any other non-English text was dropped.</w:t>
+              <w:t>We checked if libraries from Google Translate and other language translation modules would work for our purpose. However, the limitations exceeded the cause. As a part of the text processing activity, English text has been considered and any other non-English text was dropped.</w:t>
             </w:r>
           </w:p>
         </w:tc>
@@ -17322,7 +17361,6 @@
               <w:rPr>
                 <w:szCs w:val="24"/>
               </w:rPr>
-              <w:lastRenderedPageBreak/>
               <w:t>For milestone 1, we considered only English text for the processing and would address the non-English text either through a translation or a mechanism to map the same using word mappings. The findings would be potentially shared in Milestone 2.</w:t>
             </w:r>
           </w:p>
@@ -17558,14 +17596,14 @@
       <w:pPr>
         <w:pStyle w:val="Heading1"/>
       </w:pPr>
-      <w:bookmarkStart w:id="99" w:name="_Toc36980715"/>
+      <w:bookmarkStart w:id="100" w:name="_Toc36980715"/>
       <w:r>
         <w:t>Code and Deliverables</w:t>
       </w:r>
       <w:r>
         <w:t>:</w:t>
       </w:r>
-      <w:bookmarkEnd w:id="99"/>
+      <w:bookmarkEnd w:id="100"/>
     </w:p>
     <w:p>
       <w:pPr>
@@ -17737,6 +17775,7 @@
           <w:color w:val="002060"/>
           <w:u w:val="none"/>
         </w:rPr>
+        <w:lastRenderedPageBreak/>
         <w:t xml:space="preserve">Final Submission - </w:t>
       </w:r>
     </w:p>
@@ -17838,7 +17877,6 @@
         <w:rPr>
           <w:noProof/>
         </w:rPr>
-        <w:lastRenderedPageBreak/>
         <w:drawing>
           <wp:inline distT="0" distB="0" distL="0" distR="0" wp14:anchorId="60D2ACC8" wp14:editId="575A3118">
             <wp:extent cx="5943600" cy="5026116"/>
@@ -17887,6 +17925,7 @@
         <w:pStyle w:val="Heading1"/>
       </w:pPr>
       <w:r>
+        <w:lastRenderedPageBreak/>
         <w:t xml:space="preserve">Summary and </w:t>
       </w:r>
       <w:r>
@@ -18004,7 +18043,6 @@
         </w:numPr>
       </w:pPr>
       <w:r>
-        <w:lastRenderedPageBreak/>
         <w:t>Tuned the model to get optimal accuracy by using Grid Search</w:t>
       </w:r>
     </w:p>
@@ -18083,6 +18121,12 @@
       <w:r>
         <w:t>DNN accuracy is</w:t>
       </w:r>
+      <w:r>
+        <w:t xml:space="preserve"> </w:t>
+      </w:r>
+      <w:r>
+        <w:t>85%</w:t>
+      </w:r>
     </w:p>
     <w:p>
       <w:pPr>
@@ -18091,18 +18135,12 @@
           <w:ilvl w:val="0"/>
           <w:numId w:val="17"/>
         </w:numPr>
-        <w:rPr>
-          <w:highlight w:val="yellow"/>
-        </w:rPr>
-      </w:pPr>
-      <w:r>
-        <w:t xml:space="preserve">LSTM </w:t>
-      </w:r>
-      <w:r>
-        <w:rPr>
-          <w:highlight w:val="yellow"/>
-        </w:rPr>
-        <w:t>accuracy is</w:t>
+      </w:pPr>
+      <w:r>
+        <w:t>LSTM accuracy is</w:t>
+      </w:r>
+      <w:r>
+        <w:t xml:space="preserve"> 88%</w:t>
       </w:r>
     </w:p>
     <w:p>
@@ -18114,13 +18152,16 @@
         </w:numPr>
       </w:pPr>
       <w:r>
-        <w:rPr>
-          <w:highlight w:val="yellow"/>
-        </w:rPr>
-        <w:t>For this dataset, ___________model</w:t>
-      </w:r>
-      <w:r>
-        <w:t xml:space="preserve"> gives the best accuracy.</w:t>
+        <w:t xml:space="preserve">For this dataset, </w:t>
+      </w:r>
+      <w:r>
+        <w:t xml:space="preserve">LSTM </w:t>
+      </w:r>
+      <w:r>
+        <w:t>model gives</w:t>
+      </w:r>
+      <w:r>
+        <w:t xml:space="preserve"> the best accuracy.</w:t>
       </w:r>
     </w:p>
     <w:p>
@@ -18140,12 +18181,7 @@
         </w:numPr>
       </w:pPr>
       <w:r>
-        <w:t>This project considers only the Engli</w:t>
-      </w:r>
-      <w:bookmarkStart w:id="100" w:name="_GoBack"/>
-      <w:bookmarkEnd w:id="100"/>
-      <w:r>
-        <w:t>sh text for model, which can be improved if non-English texts are considered after translation</w:t>
+        <w:t>This project considers only the English text for model, which can be improved if non-English texts are considered after translation</w:t>
       </w:r>
     </w:p>
     <w:p>
@@ -18212,6 +18248,7 @@
       </w:pPr>
       <w:proofErr w:type="spellStart"/>
       <w:r>
+        <w:lastRenderedPageBreak/>
         <w:t>Dekai</w:t>
       </w:r>
       <w:proofErr w:type="spellEnd"/>
@@ -18331,7 +18368,6 @@
       </w:pPr>
       <w:proofErr w:type="spellStart"/>
       <w:r>
-        <w:lastRenderedPageBreak/>
         <w:t>Datanizing</w:t>
       </w:r>
       <w:proofErr w:type="spellEnd"/>
@@ -18482,7 +18518,6 @@
         </w:r>
       </w:hyperlink>
     </w:p>
-    <w:p/>
     <w:p/>
     <w:p>
       <w:pPr>
@@ -18601,7 +18636,7 @@
             <w:noProof/>
             <w:sz w:val="20"/>
           </w:rPr>
-          <w:t>47</w:t>
+          <w:t>45</w:t>
         </w:r>
         <w:r>
           <w:rPr>
@@ -18648,7 +18683,7 @@
             <w:noProof/>
             <w:sz w:val="20"/>
           </w:rPr>
-          <w:t>48</w:t>
+          <w:t>47</w:t>
         </w:r>
         <w:r>
           <w:rPr>
@@ -22591,7 +22626,7 @@
 </file>
 
 <file path=customXml/itemProps1.xml><?xml version="1.0" encoding="utf-8"?>
-<ds:datastoreItem xmlns:ds="http://schemas.openxmlformats.org/officeDocument/2006/customXml" ds:itemID="{493D4CCE-69A6-4B48-91EF-877DC9353C32}">
+<ds:datastoreItem xmlns:ds="http://schemas.openxmlformats.org/officeDocument/2006/customXml" ds:itemID="{37C5EF07-6984-4DFD-A101-25146242BEA7}">
   <ds:schemaRefs>
     <ds:schemaRef ds:uri="http://schemas.openxmlformats.org/officeDocument/2006/bibliography"/>
   </ds:schemaRefs>

</xml_diff>